<commit_message>
fix: Correct all KPI calculations and finalize UX
</commit_message>
<xml_diff>
--- a/changelog.docx
+++ b/changelog.docx
@@ -3662,7 +3662,7 @@
           <w:b w:val="1"/>
           <w:rtl w:val="0"/>
         </w:rPr>
-        <w:t xml:space="preserve">Entry: Sunday, July 6, 2025 - 4:21 PM CEST</w:t>
+        <w:t xml:space="preserve">Entry: Sunday, July 6, 2025 - 8:20 PM CEST</w:t>
       </w:r>
     </w:p>
     <w:p>
@@ -3682,7 +3682,487 @@
           <w:b w:val="1"/>
           <w:rtl w:val="0"/>
         </w:rPr>
-        <w:t xml:space="preserve">Objective: Finalize the UI/UX of the new dashboard (</w:t>
+        <w:t xml:space="preserve">Objective: Implement a reliable system to display the timestamp of the last successful data refresh on the dashboard.</w:t>
+      </w:r>
+    </w:p>
+    <w:p>
+      <w:pPr>
+        <w:numPr>
+          <w:ilvl w:val="1"/>
+          <w:numId w:val="2"/>
+        </w:numPr>
+        <w:spacing w:after="0" w:afterAutospacing="0" w:before="0" w:beforeAutospacing="0" w:lineRule="auto"/>
+        <w:ind w:left="1440" w:hanging="360"/>
+        <w:rPr>
+          <w:b w:val="1"/>
+        </w:rPr>
+      </w:pPr>
+      <w:r>
+        <w:rPr>
+          <w:b w:val="1"/>
+          <w:rtl w:val="0"/>
+        </w:rPr>
+        <w:t xml:space="preserve">Key Files Modified: </w:t>
+      </w:r>
+      <w:r>
+        <w:rPr>
+          <w:rFonts w:ascii="Roboto Mono" w:cs="Roboto Mono" w:eastAsia="Roboto Mono" w:hAnsi="Roboto Mono"/>
+          <w:b w:val="1"/>
+          <w:color w:val="188038"/>
+          <w:rtl w:val="0"/>
+        </w:rPr>
+        <w:t xml:space="preserve">daily-refresh.js</w:t>
+      </w:r>
+      <w:r>
+        <w:rPr>
+          <w:b w:val="1"/>
+          <w:rtl w:val="0"/>
+        </w:rPr>
+        <w:t xml:space="preserve">, </w:t>
+      </w:r>
+      <w:r>
+        <w:rPr>
+          <w:rFonts w:ascii="Roboto Mono" w:cs="Roboto Mono" w:eastAsia="Roboto Mono" w:hAnsi="Roboto Mono"/>
+          <w:b w:val="1"/>
+          <w:color w:val="188038"/>
+          <w:rtl w:val="0"/>
+        </w:rPr>
+        <w:t xml:space="preserve">server.js</w:t>
+      </w:r>
+      <w:r>
+        <w:rPr>
+          <w:b w:val="1"/>
+          <w:rtl w:val="0"/>
+        </w:rPr>
+        <w:t xml:space="preserve">, </w:t>
+      </w:r>
+      <w:r>
+        <w:rPr>
+          <w:rFonts w:ascii="Roboto Mono" w:cs="Roboto Mono" w:eastAsia="Roboto Mono" w:hAnsi="Roboto Mono"/>
+          <w:b w:val="1"/>
+          <w:color w:val="188038"/>
+          <w:rtl w:val="0"/>
+        </w:rPr>
+        <w:t xml:space="preserve">dashboard.js</w:t>
+      </w:r>
+      <w:r>
+        <w:rPr>
+          <w:b w:val="1"/>
+          <w:rtl w:val="0"/>
+        </w:rPr>
+        <w:t xml:space="preserve">.</w:t>
+      </w:r>
+    </w:p>
+    <w:p>
+      <w:pPr>
+        <w:numPr>
+          <w:ilvl w:val="1"/>
+          <w:numId w:val="2"/>
+        </w:numPr>
+        <w:spacing w:after="0" w:afterAutospacing="0" w:before="0" w:beforeAutospacing="0" w:lineRule="auto"/>
+        <w:ind w:left="1440" w:hanging="360"/>
+        <w:rPr>
+          <w:b w:val="1"/>
+        </w:rPr>
+      </w:pPr>
+      <w:r>
+        <w:rPr>
+          <w:b w:val="1"/>
+          <w:rtl w:val="0"/>
+        </w:rPr>
+        <w:t xml:space="preserve">Database Schema Changes: A new </w:t>
+      </w:r>
+      <w:r>
+        <w:rPr>
+          <w:rFonts w:ascii="Roboto Mono" w:cs="Roboto Mono" w:eastAsia="Roboto Mono" w:hAnsi="Roboto Mono"/>
+          <w:b w:val="1"/>
+          <w:color w:val="188038"/>
+          <w:rtl w:val="0"/>
+        </w:rPr>
+        <w:t xml:space="preserve">system_state</w:t>
+      </w:r>
+      <w:r>
+        <w:rPr>
+          <w:b w:val="1"/>
+          <w:rtl w:val="0"/>
+        </w:rPr>
+        <w:t xml:space="preserve"> table was created to act as a persistent log book. The SQL command used was: </w:t>
+      </w:r>
+      <w:r>
+        <w:rPr>
+          <w:rFonts w:ascii="Roboto Mono" w:cs="Roboto Mono" w:eastAsia="Roboto Mono" w:hAnsi="Roboto Mono"/>
+          <w:b w:val="1"/>
+          <w:color w:val="188038"/>
+          <w:rtl w:val="0"/>
+        </w:rPr>
+        <w:t xml:space="preserve">CREATE TABLE system_state (key TEXT PRIMARY KEY, value JSONB);</w:t>
+      </w:r>
+      <w:r>
+        <w:rPr>
+          <w:b w:val="1"/>
+          <w:rtl w:val="0"/>
+        </w:rPr>
+        <w:t xml:space="preserve">. This table is designed to store key-value pairs, with the </w:t>
+      </w:r>
+      <w:r>
+        <w:rPr>
+          <w:rFonts w:ascii="Roboto Mono" w:cs="Roboto Mono" w:eastAsia="Roboto Mono" w:hAnsi="Roboto Mono"/>
+          <w:b w:val="1"/>
+          <w:color w:val="188038"/>
+          <w:rtl w:val="0"/>
+        </w:rPr>
+        <w:t xml:space="preserve">last_successful_refresh</w:t>
+      </w:r>
+      <w:r>
+        <w:rPr>
+          <w:b w:val="1"/>
+          <w:rtl w:val="0"/>
+        </w:rPr>
+        <w:t xml:space="preserve"> key holding the timestamp.</w:t>
+      </w:r>
+    </w:p>
+    <w:p>
+      <w:pPr>
+        <w:numPr>
+          <w:ilvl w:val="1"/>
+          <w:numId w:val="2"/>
+        </w:numPr>
+        <w:spacing w:after="0" w:afterAutospacing="0" w:before="0" w:beforeAutospacing="0" w:lineRule="auto"/>
+        <w:ind w:left="1440" w:hanging="360"/>
+        <w:rPr>
+          <w:b w:val="1"/>
+        </w:rPr>
+      </w:pPr>
+      <w:r>
+        <w:rPr>
+          <w:b w:val="1"/>
+          <w:rtl w:val="0"/>
+        </w:rPr>
+        <w:t xml:space="preserve">Backend Changes (</w:t>
+      </w:r>
+      <w:r>
+        <w:rPr>
+          <w:rFonts w:ascii="Roboto Mono" w:cs="Roboto Mono" w:eastAsia="Roboto Mono" w:hAnsi="Roboto Mono"/>
+          <w:b w:val="1"/>
+          <w:color w:val="188038"/>
+          <w:rtl w:val="0"/>
+        </w:rPr>
+        <w:t xml:space="preserve">daily-refresh.js</w:t>
+      </w:r>
+      <w:r>
+        <w:rPr>
+          <w:b w:val="1"/>
+          <w:rtl w:val="0"/>
+        </w:rPr>
+        <w:t xml:space="preserve">): The cron job script was updated with a final step. After all forecast data has been successfully written to the database, it now executes an </w:t>
+      </w:r>
+      <w:r>
+        <w:rPr>
+          <w:rFonts w:ascii="Roboto Mono" w:cs="Roboto Mono" w:eastAsia="Roboto Mono" w:hAnsi="Roboto Mono"/>
+          <w:b w:val="1"/>
+          <w:color w:val="188038"/>
+          <w:rtl w:val="0"/>
+        </w:rPr>
+        <w:t xml:space="preserve">INSERT ... ON CONFLICT DO UPDATE</w:t>
+      </w:r>
+      <w:r>
+        <w:rPr>
+          <w:b w:val="1"/>
+          <w:rtl w:val="0"/>
+        </w:rPr>
+        <w:t xml:space="preserve"> query to save the current UTC timestamp into the </w:t>
+      </w:r>
+      <w:r>
+        <w:rPr>
+          <w:rFonts w:ascii="Roboto Mono" w:cs="Roboto Mono" w:eastAsia="Roboto Mono" w:hAnsi="Roboto Mono"/>
+          <w:b w:val="1"/>
+          <w:color w:val="188038"/>
+          <w:rtl w:val="0"/>
+        </w:rPr>
+        <w:t xml:space="preserve">system_state</w:t>
+      </w:r>
+      <w:r>
+        <w:rPr>
+          <w:b w:val="1"/>
+          <w:rtl w:val="0"/>
+        </w:rPr>
+        <w:t xml:space="preserve"> table with the key </w:t>
+      </w:r>
+      <w:r>
+        <w:rPr>
+          <w:rFonts w:ascii="Roboto Mono" w:cs="Roboto Mono" w:eastAsia="Roboto Mono" w:hAnsi="Roboto Mono"/>
+          <w:b w:val="1"/>
+          <w:color w:val="188038"/>
+          <w:rtl w:val="0"/>
+        </w:rPr>
+        <w:t xml:space="preserve">last_successful_refresh</w:t>
+      </w:r>
+      <w:r>
+        <w:rPr>
+          <w:b w:val="1"/>
+          <w:rtl w:val="0"/>
+        </w:rPr>
+        <w:t xml:space="preserve">. This ensures the timestamp is only ever updated on a fully successful run.</w:t>
+      </w:r>
+    </w:p>
+    <w:p>
+      <w:pPr>
+        <w:numPr>
+          <w:ilvl w:val="1"/>
+          <w:numId w:val="2"/>
+        </w:numPr>
+        <w:spacing w:after="0" w:afterAutospacing="0" w:before="0" w:beforeAutospacing="0" w:lineRule="auto"/>
+        <w:ind w:left="1440" w:hanging="360"/>
+        <w:rPr>
+          <w:b w:val="1"/>
+        </w:rPr>
+      </w:pPr>
+      <w:r>
+        <w:rPr>
+          <w:b w:val="1"/>
+          <w:rtl w:val="0"/>
+        </w:rPr>
+        <w:t xml:space="preserve">Backend Changes (</w:t>
+      </w:r>
+      <w:r>
+        <w:rPr>
+          <w:rFonts w:ascii="Roboto Mono" w:cs="Roboto Mono" w:eastAsia="Roboto Mono" w:hAnsi="Roboto Mono"/>
+          <w:b w:val="1"/>
+          <w:color w:val="188038"/>
+          <w:rtl w:val="0"/>
+        </w:rPr>
+        <w:t xml:space="preserve">server.js</w:t>
+      </w:r>
+      <w:r>
+        <w:rPr>
+          <w:b w:val="1"/>
+          <w:rtl w:val="0"/>
+        </w:rPr>
+        <w:t xml:space="preserve">): A new, lightweight API endpoint was created at </w:t>
+      </w:r>
+      <w:r>
+        <w:rPr>
+          <w:rFonts w:ascii="Roboto Mono" w:cs="Roboto Mono" w:eastAsia="Roboto Mono" w:hAnsi="Roboto Mono"/>
+          <w:b w:val="1"/>
+          <w:color w:val="188038"/>
+          <w:rtl w:val="0"/>
+        </w:rPr>
+        <w:t xml:space="preserve">/api/last-refresh-time</w:t>
+      </w:r>
+      <w:r>
+        <w:rPr>
+          <w:b w:val="1"/>
+          <w:rtl w:val="0"/>
+        </w:rPr>
+        <w:t xml:space="preserve">. This endpoint connects to the database, queries the </w:t>
+      </w:r>
+      <w:r>
+        <w:rPr>
+          <w:rFonts w:ascii="Roboto Mono" w:cs="Roboto Mono" w:eastAsia="Roboto Mono" w:hAnsi="Roboto Mono"/>
+          <w:b w:val="1"/>
+          <w:color w:val="188038"/>
+          <w:rtl w:val="0"/>
+        </w:rPr>
+        <w:t xml:space="preserve">system_state</w:t>
+      </w:r>
+      <w:r>
+        <w:rPr>
+          <w:b w:val="1"/>
+          <w:rtl w:val="0"/>
+        </w:rPr>
+        <w:t xml:space="preserve"> table for the </w:t>
+      </w:r>
+      <w:r>
+        <w:rPr>
+          <w:rFonts w:ascii="Roboto Mono" w:cs="Roboto Mono" w:eastAsia="Roboto Mono" w:hAnsi="Roboto Mono"/>
+          <w:b w:val="1"/>
+          <w:color w:val="188038"/>
+          <w:rtl w:val="0"/>
+        </w:rPr>
+        <w:t xml:space="preserve">last_successful_refresh</w:t>
+      </w:r>
+      <w:r>
+        <w:rPr>
+          <w:b w:val="1"/>
+          <w:rtl w:val="0"/>
+        </w:rPr>
+        <w:t xml:space="preserve"> key, and returns the stored timestamp in a JSON response.</w:t>
+      </w:r>
+    </w:p>
+    <w:p>
+      <w:pPr>
+        <w:numPr>
+          <w:ilvl w:val="1"/>
+          <w:numId w:val="2"/>
+        </w:numPr>
+        <w:spacing w:after="0" w:afterAutospacing="0" w:before="0" w:beforeAutospacing="0" w:lineRule="auto"/>
+        <w:ind w:left="1440" w:hanging="360"/>
+        <w:rPr>
+          <w:b w:val="1"/>
+        </w:rPr>
+      </w:pPr>
+      <w:r>
+        <w:rPr>
+          <w:b w:val="1"/>
+          <w:rtl w:val="0"/>
+        </w:rPr>
+        <w:t xml:space="preserve">Frontend Changes (</w:t>
+      </w:r>
+      <w:r>
+        <w:rPr>
+          <w:rFonts w:ascii="Roboto Mono" w:cs="Roboto Mono" w:eastAsia="Roboto Mono" w:hAnsi="Roboto Mono"/>
+          <w:b w:val="1"/>
+          <w:color w:val="188038"/>
+          <w:rtl w:val="0"/>
+        </w:rPr>
+        <w:t xml:space="preserve">dashboard.js</w:t>
+      </w:r>
+      <w:r>
+        <w:rPr>
+          <w:b w:val="1"/>
+          <w:rtl w:val="0"/>
+        </w:rPr>
+        <w:t xml:space="preserve">): A new </w:t>
+      </w:r>
+      <w:r>
+        <w:rPr>
+          <w:rFonts w:ascii="Roboto Mono" w:cs="Roboto Mono" w:eastAsia="Roboto Mono" w:hAnsi="Roboto Mono"/>
+          <w:b w:val="1"/>
+          <w:color w:val="188038"/>
+          <w:rtl w:val="0"/>
+        </w:rPr>
+        <w:t xml:space="preserve">async</w:t>
+      </w:r>
+      <w:r>
+        <w:rPr>
+          <w:b w:val="1"/>
+          <w:rtl w:val="0"/>
+        </w:rPr>
+        <w:t xml:space="preserve"> function, </w:t>
+      </w:r>
+      <w:r>
+        <w:rPr>
+          <w:rFonts w:ascii="Roboto Mono" w:cs="Roboto Mono" w:eastAsia="Roboto Mono" w:hAnsi="Roboto Mono"/>
+          <w:b w:val="1"/>
+          <w:color w:val="188038"/>
+          <w:rtl w:val="0"/>
+        </w:rPr>
+        <w:t xml:space="preserve">fetchAndDisplayLastRefreshTime</w:t>
+      </w:r>
+      <w:r>
+        <w:rPr>
+          <w:b w:val="1"/>
+          <w:rtl w:val="0"/>
+        </w:rPr>
+        <w:t xml:space="preserve">, was added. This function is called when the page loads. It makes a </w:t>
+      </w:r>
+      <w:r>
+        <w:rPr>
+          <w:rFonts w:ascii="Roboto Mono" w:cs="Roboto Mono" w:eastAsia="Roboto Mono" w:hAnsi="Roboto Mono"/>
+          <w:b w:val="1"/>
+          <w:color w:val="188038"/>
+          <w:rtl w:val="0"/>
+        </w:rPr>
+        <w:t xml:space="preserve">fetch</w:t>
+      </w:r>
+      <w:r>
+        <w:rPr>
+          <w:b w:val="1"/>
+          <w:rtl w:val="0"/>
+        </w:rPr>
+        <w:t xml:space="preserve"> request to the new </w:t>
+      </w:r>
+      <w:r>
+        <w:rPr>
+          <w:rFonts w:ascii="Roboto Mono" w:cs="Roboto Mono" w:eastAsia="Roboto Mono" w:hAnsi="Roboto Mono"/>
+          <w:b w:val="1"/>
+          <w:color w:val="188038"/>
+          <w:rtl w:val="0"/>
+        </w:rPr>
+        <w:t xml:space="preserve">/api/last-refresh-time</w:t>
+      </w:r>
+      <w:r>
+        <w:rPr>
+          <w:b w:val="1"/>
+          <w:rtl w:val="0"/>
+        </w:rPr>
+        <w:t xml:space="preserve"> endpoint. On success, it formats the returned UTC timestamp into the user's local timezone (Europe/Warsaw) and displays it in the dashboard header. It includes robust </w:t>
+      </w:r>
+      <w:r>
+        <w:rPr>
+          <w:rFonts w:ascii="Roboto Mono" w:cs="Roboto Mono" w:eastAsia="Roboto Mono" w:hAnsi="Roboto Mono"/>
+          <w:b w:val="1"/>
+          <w:color w:val="188038"/>
+          <w:rtl w:val="0"/>
+        </w:rPr>
+        <w:t xml:space="preserve">try...catch</w:t>
+      </w:r>
+      <w:r>
+        <w:rPr>
+          <w:b w:val="1"/>
+          <w:rtl w:val="0"/>
+        </w:rPr>
+        <w:t xml:space="preserve"> error handling, which displays a fallback message with the current time if the API call fails, preventing the UI from breaking.</w:t>
+      </w:r>
+    </w:p>
+    <w:p>
+      <w:pPr>
+        <w:numPr>
+          <w:ilvl w:val="0"/>
+          <w:numId w:val="2"/>
+        </w:numPr>
+        <w:spacing w:after="0" w:afterAutospacing="0" w:before="0" w:beforeAutospacing="0" w:lineRule="auto"/>
+        <w:ind w:left="720" w:hanging="360"/>
+        <w:rPr>
+          <w:b w:val="1"/>
+        </w:rPr>
+      </w:pPr>
+      <w:r>
+        <w:rPr>
+          <w:b w:val="1"/>
+          <w:rtl w:val="0"/>
+        </w:rPr>
+        <w:t xml:space="preserve">Entry: Sunday, July 6, 2025 - 9:43 PM CEST</w:t>
+      </w:r>
+    </w:p>
+    <w:p>
+      <w:pPr>
+        <w:numPr>
+          <w:ilvl w:val="1"/>
+          <w:numId w:val="2"/>
+        </w:numPr>
+        <w:spacing w:after="0" w:afterAutospacing="0" w:before="0" w:beforeAutospacing="0" w:lineRule="auto"/>
+        <w:ind w:left="1440" w:hanging="360"/>
+        <w:rPr>
+          <w:b w:val="1"/>
+        </w:rPr>
+      </w:pPr>
+      <w:r>
+        <w:rPr>
+          <w:b w:val="1"/>
+          <w:rtl w:val="0"/>
+        </w:rPr>
+        <w:t xml:space="preserve">Objective: Finalize the dashboard by connecting it to live data, fixing all calculation bugs, and polishing the user experience.</w:t>
+      </w:r>
+    </w:p>
+    <w:p>
+      <w:pPr>
+        <w:numPr>
+          <w:ilvl w:val="1"/>
+          <w:numId w:val="2"/>
+        </w:numPr>
+        <w:spacing w:after="0" w:afterAutospacing="0" w:before="0" w:beforeAutospacing="0" w:lineRule="auto"/>
+        <w:ind w:left="1440" w:hanging="360"/>
+        <w:rPr>
+          <w:b w:val="1"/>
+        </w:rPr>
+      </w:pPr>
+      <w:r>
+        <w:rPr>
+          <w:b w:val="1"/>
+          <w:rtl w:val="0"/>
+        </w:rPr>
+        <w:t xml:space="preserve">Key Files Modified: </w:t>
       </w:r>
       <w:r>
         <w:rPr>
@@ -3698,7 +4178,39 @@
           <w:b w:val="1"/>
           <w:rtl w:val="0"/>
         </w:rPr>
-        <w:t xml:space="preserve">) by refining chart visualizations and control layouts, making it ready for backend data integration.</w:t>
+        <w:t xml:space="preserve">, </w:t>
+      </w:r>
+      <w:r>
+        <w:rPr>
+          <w:rFonts w:ascii="Roboto Mono" w:cs="Roboto Mono" w:eastAsia="Roboto Mono" w:hAnsi="Roboto Mono"/>
+          <w:b w:val="1"/>
+          <w:color w:val="188038"/>
+          <w:rtl w:val="0"/>
+        </w:rPr>
+        <w:t xml:space="preserve">dashboard.js</w:t>
+      </w:r>
+      <w:r>
+        <w:rPr>
+          <w:b w:val="1"/>
+          <w:rtl w:val="0"/>
+        </w:rPr>
+        <w:t xml:space="preserve">, </w:t>
+      </w:r>
+      <w:r>
+        <w:rPr>
+          <w:rFonts w:ascii="Roboto Mono" w:cs="Roboto Mono" w:eastAsia="Roboto Mono" w:hAnsi="Roboto Mono"/>
+          <w:b w:val="1"/>
+          <w:color w:val="188038"/>
+          <w:rtl w:val="0"/>
+        </w:rPr>
+        <w:t xml:space="preserve">server.js</w:t>
+      </w:r>
+      <w:r>
+        <w:rPr>
+          <w:b w:val="1"/>
+          <w:rtl w:val="0"/>
+        </w:rPr>
+        <w:t xml:space="preserve">.</w:t>
       </w:r>
     </w:p>
     <w:p>
@@ -3718,23 +4230,71 @@
           <w:b w:val="1"/>
           <w:rtl w:val="0"/>
         </w:rPr>
-        <w:t xml:space="preserve">Key Files Modified: </w:t>
-      </w:r>
-      <w:r>
-        <w:rPr>
-          <w:rFonts w:ascii="Roboto Mono" w:cs="Roboto Mono" w:eastAsia="Roboto Mono" w:hAnsi="Roboto Mono"/>
-          <w:b w:val="1"/>
-          <w:color w:val="188038"/>
-          <w:rtl w:val="0"/>
-        </w:rPr>
-        <w:t xml:space="preserve">dashboard.html</w:t>
-      </w:r>
-      <w:r>
-        <w:rPr>
-          <w:b w:val="1"/>
-          <w:rtl w:val="0"/>
-        </w:rPr>
-        <w:t xml:space="preserve">.</w:t>
+        <w:t xml:space="preserve">Live Data Integration: The </w:t>
+      </w:r>
+      <w:r>
+        <w:rPr>
+          <w:rFonts w:ascii="Roboto Mono" w:cs="Roboto Mono" w:eastAsia="Roboto Mono" w:hAnsi="Roboto Mono"/>
+          <w:b w:val="1"/>
+          <w:color w:val="188038"/>
+          <w:rtl w:val="0"/>
+        </w:rPr>
+        <w:t xml:space="preserve">loadDataFromAPI</w:t>
+      </w:r>
+      <w:r>
+        <w:rPr>
+          <w:b w:val="1"/>
+          <w:rtl w:val="0"/>
+        </w:rPr>
+        <w:t xml:space="preserve"> function in </w:t>
+      </w:r>
+      <w:r>
+        <w:rPr>
+          <w:rFonts w:ascii="Roboto Mono" w:cs="Roboto Mono" w:eastAsia="Roboto Mono" w:hAnsi="Roboto Mono"/>
+          <w:b w:val="1"/>
+          <w:color w:val="188038"/>
+          <w:rtl w:val="0"/>
+        </w:rPr>
+        <w:t xml:space="preserve">dashboard.js</w:t>
+      </w:r>
+      <w:r>
+        <w:rPr>
+          <w:b w:val="1"/>
+          <w:rtl w:val="0"/>
+        </w:rPr>
+        <w:t xml:space="preserve"> was fully implemented. It now fetches detailed granular data and overall KPI summary data from the backend in parallel. A </w:t>
+      </w:r>
+      <w:r>
+        <w:rPr>
+          <w:rFonts w:ascii="Roboto Mono" w:cs="Roboto Mono" w:eastAsia="Roboto Mono" w:hAnsi="Roboto Mono"/>
+          <w:b w:val="1"/>
+          <w:color w:val="188038"/>
+          <w:rtl w:val="0"/>
+        </w:rPr>
+        <w:t xml:space="preserve">processAndMergeData</w:t>
+      </w:r>
+      <w:r>
+        <w:rPr>
+          <w:b w:val="1"/>
+          <w:rtl w:val="0"/>
+        </w:rPr>
+        <w:t xml:space="preserve"> function was created to transform the raw API data into the unified format required by the frontend rendering logic. The old </w:t>
+      </w:r>
+      <w:r>
+        <w:rPr>
+          <w:rFonts w:ascii="Roboto Mono" w:cs="Roboto Mono" w:eastAsia="Roboto Mono" w:hAnsi="Roboto Mono"/>
+          <w:b w:val="1"/>
+          <w:color w:val="188038"/>
+          <w:rtl w:val="0"/>
+        </w:rPr>
+        <w:t xml:space="preserve">generateFakeData</w:t>
+      </w:r>
+      <w:r>
+        <w:rPr>
+          <w:b w:val="1"/>
+          <w:rtl w:val="0"/>
+        </w:rPr>
+        <w:t xml:space="preserve"> function was removed.</w:t>
       </w:r>
     </w:p>
     <w:p>
@@ -3754,7 +4314,7 @@
           <w:b w:val="1"/>
           <w:rtl w:val="0"/>
         </w:rPr>
-        <w:t xml:space="preserve">UI &amp; Branding Finalization:</w:t>
+        <w:t xml:space="preserve">Calculation Bug Fixes:</w:t>
       </w:r>
     </w:p>
     <w:p>
@@ -3774,7 +4334,39 @@
           <w:b w:val="1"/>
           <w:rtl w:val="0"/>
         </w:rPr>
-        <w:t xml:space="preserve">The color palette dropdown selector was removed from the header.</w:t>
+        <w:t xml:space="preserve">ADR/RevPAR: A critical bug causing incorrect ADR and RevPAR calculations on weekly/monthly views (the "average of averages" problem) was fixed. The SQL queries in </w:t>
+      </w:r>
+      <w:r>
+        <w:rPr>
+          <w:rFonts w:ascii="Roboto Mono" w:cs="Roboto Mono" w:eastAsia="Roboto Mono" w:hAnsi="Roboto Mono"/>
+          <w:b w:val="1"/>
+          <w:color w:val="188038"/>
+          <w:rtl w:val="0"/>
+        </w:rPr>
+        <w:t xml:space="preserve">server.js</w:t>
+      </w:r>
+      <w:r>
+        <w:rPr>
+          <w:b w:val="1"/>
+          <w:rtl w:val="0"/>
+        </w:rPr>
+        <w:t xml:space="preserve"> were modified to use </w:t>
+      </w:r>
+      <w:r>
+        <w:rPr>
+          <w:rFonts w:ascii="Roboto Mono" w:cs="Roboto Mono" w:eastAsia="Roboto Mono" w:hAnsi="Roboto Mono"/>
+          <w:b w:val="1"/>
+          <w:color w:val="188038"/>
+          <w:rtl w:val="0"/>
+        </w:rPr>
+        <w:t xml:space="preserve">SUM(total_revenue) / SUM(rooms_sold)</w:t>
+      </w:r>
+      <w:r>
+        <w:rPr>
+          <w:b w:val="1"/>
+          <w:rtl w:val="0"/>
+        </w:rPr>
+        <w:t xml:space="preserve"> for correct, weighted calculations.</w:t>
       </w:r>
     </w:p>
     <w:p>
@@ -3794,39 +4386,75 @@
           <w:b w:val="1"/>
           <w:rtl w:val="0"/>
         </w:rPr>
-        <w:t xml:space="preserve">The "Gold &amp; Navy" theme (</w:t>
-      </w:r>
-      <w:r>
-        <w:rPr>
-          <w:rFonts w:ascii="Roboto Mono" w:cs="Roboto Mono" w:eastAsia="Roboto Mono" w:hAnsi="Roboto Mono"/>
-          <w:b w:val="1"/>
-          <w:color w:val="188038"/>
-          <w:rtl w:val="0"/>
-        </w:rPr>
-        <w:t xml:space="preserve">primary: "#FAC35F"</w:t>
-      </w:r>
-      <w:r>
-        <w:rPr>
-          <w:b w:val="1"/>
-          <w:rtl w:val="0"/>
-        </w:rPr>
-        <w:t xml:space="preserve">, </w:t>
-      </w:r>
-      <w:r>
-        <w:rPr>
-          <w:rFonts w:ascii="Roboto Mono" w:cs="Roboto Mono" w:eastAsia="Roboto Mono" w:hAnsi="Roboto Mono"/>
-          <w:b w:val="1"/>
-          <w:color w:val="188038"/>
-          <w:rtl w:val="0"/>
-        </w:rPr>
-        <w:t xml:space="preserve">secondary: "#3C455B"</w:t>
-      </w:r>
-      <w:r>
-        <w:rPr>
-          <w:b w:val="1"/>
-          <w:rtl w:val="0"/>
-        </w:rPr>
-        <w:t xml:space="preserve">) is now the permanent, hardcoded brand identity for the charts.</w:t>
+        <w:t xml:space="preserve">Occupancy: A bug where Occupancy was showing as 0% on the KPI cards was fixed. This was caused by integer division in the database. The SQL queries in </w:t>
+      </w:r>
+      <w:r>
+        <w:rPr>
+          <w:rFonts w:ascii="Roboto Mono" w:cs="Roboto Mono" w:eastAsia="Roboto Mono" w:hAnsi="Roboto Mono"/>
+          <w:b w:val="1"/>
+          <w:color w:val="188038"/>
+          <w:rtl w:val="0"/>
+        </w:rPr>
+        <w:t xml:space="preserve">server.js</w:t>
+      </w:r>
+      <w:r>
+        <w:rPr>
+          <w:b w:val="1"/>
+          <w:rtl w:val="0"/>
+        </w:rPr>
+        <w:t xml:space="preserve"> were updated to cast the values to </w:t>
+      </w:r>
+      <w:r>
+        <w:rPr>
+          <w:rFonts w:ascii="Roboto Mono" w:cs="Roboto Mono" w:eastAsia="Roboto Mono" w:hAnsi="Roboto Mono"/>
+          <w:b w:val="1"/>
+          <w:color w:val="188038"/>
+          <w:rtl w:val="0"/>
+        </w:rPr>
+        <w:t xml:space="preserve">NUMERIC</w:t>
+      </w:r>
+      <w:r>
+        <w:rPr>
+          <w:b w:val="1"/>
+          <w:rtl w:val="0"/>
+        </w:rPr>
+        <w:t xml:space="preserve"> (</w:t>
+      </w:r>
+      <w:r>
+        <w:rPr>
+          <w:rFonts w:ascii="Roboto Mono" w:cs="Roboto Mono" w:eastAsia="Roboto Mono" w:hAnsi="Roboto Mono"/>
+          <w:b w:val="1"/>
+          <w:color w:val="188038"/>
+          <w:rtl w:val="0"/>
+        </w:rPr>
+        <w:t xml:space="preserve">::NUMERIC</w:t>
+      </w:r>
+      <w:r>
+        <w:rPr>
+          <w:b w:val="1"/>
+          <w:rtl w:val="0"/>
+        </w:rPr>
+        <w:t xml:space="preserve">) to ensure correct floating-point division.</w:t>
+      </w:r>
+    </w:p>
+    <w:p>
+      <w:pPr>
+        <w:numPr>
+          <w:ilvl w:val="1"/>
+          <w:numId w:val="2"/>
+        </w:numPr>
+        <w:spacing w:after="0" w:afterAutospacing="0" w:before="0" w:beforeAutospacing="0" w:lineRule="auto"/>
+        <w:ind w:left="1440" w:hanging="360"/>
+        <w:rPr>
+          <w:b w:val="1"/>
+        </w:rPr>
+      </w:pPr>
+      <w:r>
+        <w:rPr>
+          <w:b w:val="1"/>
+          <w:rtl w:val="0"/>
+        </w:rPr>
+        <w:t xml:space="preserve">UX &amp; UI Enhancements:</w:t>
       </w:r>
     </w:p>
     <w:p>
@@ -3846,27 +4474,23 @@
           <w:b w:val="1"/>
           <w:rtl w:val="0"/>
         </w:rPr>
-        <w:t xml:space="preserve">The "Granularity" label in the global controls was changed to "Display" for improved clarity.</w:t>
-      </w:r>
-    </w:p>
-    <w:p>
-      <w:pPr>
-        <w:numPr>
-          <w:ilvl w:val="1"/>
-          <w:numId w:val="2"/>
-        </w:numPr>
-        <w:spacing w:after="0" w:afterAutospacing="0" w:before="0" w:beforeAutospacing="0" w:lineRule="auto"/>
-        <w:ind w:left="1440" w:hanging="360"/>
-        <w:rPr>
-          <w:b w:val="1"/>
-        </w:rPr>
-      </w:pPr>
-      <w:r>
-        <w:rPr>
-          <w:b w:val="1"/>
-          <w:rtl w:val="0"/>
-        </w:rPr>
-        <w:t xml:space="preserve">Chart Visualization Enhancement (Dynamic Y-Axis Zoom):</w:t>
+        <w:t xml:space="preserve">KPI Cards: The </w:t>
+      </w:r>
+      <w:r>
+        <w:rPr>
+          <w:rFonts w:ascii="Roboto Mono" w:cs="Roboto Mono" w:eastAsia="Roboto Mono" w:hAnsi="Roboto Mono"/>
+          <w:b w:val="1"/>
+          <w:color w:val="188038"/>
+          <w:rtl w:val="0"/>
+        </w:rPr>
+        <w:t xml:space="preserve">setActiveMetric</w:t>
+      </w:r>
+      <w:r>
+        <w:rPr>
+          <w:b w:val="1"/>
+          <w:rtl w:val="0"/>
+        </w:rPr>
+        <w:t xml:space="preserve"> function was fixed so that clicking any KPI card (ADR, RevPAR) correctly updates the main chart. A subtle fade effect was added to non-active cards to improve the visual cue for interactivity.</w:t>
       </w:r>
     </w:p>
     <w:p>
@@ -3886,7 +4510,7 @@
           <w:b w:val="1"/>
           <w:rtl w:val="0"/>
         </w:rPr>
-        <w:t xml:space="preserve">Initial Implementation: A dynamic Y-axis was implemented to "zoom in" on the data's value range, making fluctuations in metrics like Occupancy more visible.</w:t>
+        <w:t xml:space="preserve">Presets &amp; Defaults: The date presets were updated to "Current Month", "Next Month", and "This Year". The dashboard now correctly defaults to showing the "Current Month" on page load. A timezone bug in the date formatting was also fixed.</w:t>
       </w:r>
     </w:p>
     <w:p>
@@ -3906,123 +4530,47 @@
           <w:b w:val="1"/>
           <w:rtl w:val="0"/>
         </w:rPr>
-        <w:t xml:space="preserve">Refinement &amp; Bug Fix: The initial zoom was too aggressive. The logic in the </w:t>
-      </w:r>
-      <w:r>
-        <w:rPr>
-          <w:rFonts w:ascii="Roboto Mono" w:cs="Roboto Mono" w:eastAsia="Roboto Mono" w:hAnsi="Roboto Mono"/>
-          <w:b w:val="1"/>
-          <w:color w:val="188038"/>
-          <w:rtl w:val="0"/>
-        </w:rPr>
-        <w:t xml:space="preserve">getYAxisOptions</w:t>
-      </w:r>
-      <w:r>
-        <w:rPr>
-          <w:b w:val="1"/>
-          <w:rtl w:val="0"/>
-        </w:rPr>
-        <w:t xml:space="preserve"> function was refined to increase the padding (to 20% of the data range), giving the chart more "breathing room." Crucially, a bug that caused Y-axis labels to have long decimal places was fixed by rounding the calculated </w:t>
-      </w:r>
-      <w:r>
-        <w:rPr>
-          <w:rFonts w:ascii="Roboto Mono" w:cs="Roboto Mono" w:eastAsia="Roboto Mono" w:hAnsi="Roboto Mono"/>
-          <w:b w:val="1"/>
-          <w:color w:val="188038"/>
-          <w:rtl w:val="0"/>
-        </w:rPr>
-        <w:t xml:space="preserve">min</w:t>
-      </w:r>
-      <w:r>
-        <w:rPr>
-          <w:b w:val="1"/>
-          <w:rtl w:val="0"/>
-        </w:rPr>
-        <w:t xml:space="preserve"> and </w:t>
-      </w:r>
-      <w:r>
-        <w:rPr>
-          <w:rFonts w:ascii="Roboto Mono" w:cs="Roboto Mono" w:eastAsia="Roboto Mono" w:hAnsi="Roboto Mono"/>
-          <w:b w:val="1"/>
-          <w:color w:val="188038"/>
-          <w:rtl w:val="0"/>
-        </w:rPr>
-        <w:t xml:space="preserve">max</w:t>
-      </w:r>
-      <w:r>
-        <w:rPr>
-          <w:b w:val="1"/>
-          <w:rtl w:val="0"/>
-        </w:rPr>
-        <w:t xml:space="preserve"> values to the nearest </w:t>
-      </w:r>
-      <w:r>
-        <w:rPr>
-          <w:rFonts w:ascii="Roboto Mono" w:cs="Roboto Mono" w:eastAsia="Roboto Mono" w:hAnsi="Roboto Mono"/>
-          <w:b w:val="1"/>
-          <w:color w:val="188038"/>
-          <w:rtl w:val="0"/>
-        </w:rPr>
-        <w:t xml:space="preserve">10</w:t>
-      </w:r>
-      <w:r>
-        <w:rPr>
-          <w:b w:val="1"/>
-          <w:rtl w:val="0"/>
-        </w:rPr>
-        <w:t xml:space="preserve">. This ensures clean, readable axis labels (e.g., 50%, 60%, 70%) and improves overall data presentation.</w:t>
-      </w:r>
-    </w:p>
-    <w:p>
-      <w:pPr>
-        <w:numPr>
-          <w:ilvl w:val="1"/>
-          <w:numId w:val="2"/>
-        </w:numPr>
-        <w:spacing w:after="0" w:afterAutospacing="0" w:before="0" w:beforeAutospacing="0" w:lineRule="auto"/>
-        <w:ind w:left="1440" w:hanging="360"/>
-        <w:rPr>
-          <w:b w:val="1"/>
-        </w:rPr>
-      </w:pPr>
-      <w:r>
-        <w:rPr>
-          <w:b w:val="1"/>
-          <w:rtl w:val="0"/>
-        </w:rPr>
-        <w:t xml:space="preserve">Conclusion: </w:t>
-      </w:r>
-      <w:r>
-        <w:rPr>
-          <w:rFonts w:ascii="Roboto Mono" w:cs="Roboto Mono" w:eastAsia="Roboto Mono" w:hAnsi="Roboto Mono"/>
-          <w:b w:val="1"/>
-          <w:color w:val="188038"/>
-          <w:rtl w:val="0"/>
-        </w:rPr>
-        <w:t xml:space="preserve">dashboard.html</w:t>
-      </w:r>
-      <w:r>
-        <w:rPr>
-          <w:b w:val="1"/>
-          <w:rtl w:val="0"/>
-        </w:rPr>
-        <w:t xml:space="preserve"> is now considered feature-complete from a design and frontend-logic perspective. The next step is to replace the </w:t>
-      </w:r>
-      <w:r>
-        <w:rPr>
-          <w:rFonts w:ascii="Roboto Mono" w:cs="Roboto Mono" w:eastAsia="Roboto Mono" w:hAnsi="Roboto Mono"/>
-          <w:b w:val="1"/>
-          <w:color w:val="188038"/>
-          <w:rtl w:val="0"/>
-        </w:rPr>
-        <w:t xml:space="preserve">generateFakeData</w:t>
-      </w:r>
-      <w:r>
-        <w:rPr>
-          <w:b w:val="1"/>
-          <w:rtl w:val="0"/>
-        </w:rPr>
-        <w:t xml:space="preserve"> function with live API calls to the backend.</w:t>
+        <w:t xml:space="preserve">Chart Visualization: A bug where the chart appeared empty when only a single day was selected was fixed. The chart now intelligently switches to a 'bar' type to ensure single data points are always visible.</w:t>
+      </w:r>
+    </w:p>
+    <w:p>
+      <w:pPr>
+        <w:numPr>
+          <w:ilvl w:val="2"/>
+          <w:numId w:val="2"/>
+        </w:numPr>
+        <w:spacing w:after="0" w:afterAutospacing="0" w:before="0" w:beforeAutospacing="0" w:lineRule="auto"/>
+        <w:ind w:left="2160" w:hanging="360"/>
+        <w:rPr>
+          <w:b w:val="1"/>
+        </w:rPr>
+      </w:pPr>
+      <w:r>
+        <w:rPr>
+          <w:b w:val="1"/>
+          <w:rtl w:val="0"/>
+        </w:rPr>
+        <w:t xml:space="preserve">Loading Experience: A new, more elegant loading sequence was implemented. The dashboard content is now initially hidden. A clean, non-jumping spinner is shown on first load, after which the content smoothly fades in, preventing any "flash" of empty tables or flickering. The full-page loader is now only used for the initial page load to make subsequent interactions feel more responsive.</w:t>
+      </w:r>
+    </w:p>
+    <w:p>
+      <w:pPr>
+        <w:numPr>
+          <w:ilvl w:val="2"/>
+          <w:numId w:val="2"/>
+        </w:numPr>
+        <w:spacing w:after="0" w:afterAutospacing="0" w:before="0" w:beforeAutospacing="0" w:lineRule="auto"/>
+        <w:ind w:left="2160" w:hanging="360"/>
+        <w:rPr>
+          <w:b w:val="1"/>
+        </w:rPr>
+      </w:pPr>
+      <w:r>
+        <w:rPr>
+          <w:b w:val="1"/>
+          <w:rtl w:val="0"/>
+        </w:rPr>
+        <w:t xml:space="preserve">Dynamic Titles: The dashboard now fetches the hotel's name from the database and dynamically inserts it into the main table and chart titles for a more personalized experience.</w:t>
       </w:r>
     </w:p>
     <w:p>

</xml_diff>

<commit_message>
feat: Implement full admin panel with health checks and triggers
Overhauls the /admin page with a new, unified UI that matches the main dashboard. Secures the panel with a password check against an environment variable. Adds a system health dashboard with buttons to test Cloudbeds & database connections. Adds manual triggers for the daily refresh and the full initial data sync. Fixes various local development bugs related to serverless function handling.
</commit_message>
<xml_diff>
--- a/changelog.docx
+++ b/changelog.docx
@@ -5154,7 +5154,7 @@
       <w:pPr>
         <w:numPr>
           <w:ilvl w:val="0"/>
-          <w:numId w:val="5"/>
+          <w:numId w:val="7"/>
         </w:numPr>
         <w:spacing w:after="0" w:afterAutospacing="0" w:before="240" w:lineRule="auto"/>
         <w:ind w:left="720" w:hanging="360"/>
@@ -5191,7 +5191,7 @@
       <w:pPr>
         <w:numPr>
           <w:ilvl w:val="0"/>
-          <w:numId w:val="5"/>
+          <w:numId w:val="7"/>
         </w:numPr>
         <w:spacing w:after="0" w:afterAutospacing="0" w:before="0" w:beforeAutospacing="0" w:lineRule="auto"/>
         <w:ind w:left="720" w:hanging="360"/>
@@ -5208,7 +5208,7 @@
       <w:pPr>
         <w:numPr>
           <w:ilvl w:val="1"/>
-          <w:numId w:val="5"/>
+          <w:numId w:val="7"/>
         </w:numPr>
         <w:spacing w:after="0" w:afterAutospacing="0" w:before="0" w:beforeAutospacing="0" w:lineRule="auto"/>
         <w:ind w:left="1440" w:hanging="360"/>
@@ -5252,7 +5252,7 @@
       <w:pPr>
         <w:numPr>
           <w:ilvl w:val="1"/>
-          <w:numId w:val="5"/>
+          <w:numId w:val="7"/>
         </w:numPr>
         <w:spacing w:after="0" w:afterAutospacing="0" w:before="0" w:beforeAutospacing="0" w:lineRule="auto"/>
         <w:ind w:left="1440" w:hanging="360"/>
@@ -5296,7 +5296,7 @@
       <w:pPr>
         <w:numPr>
           <w:ilvl w:val="0"/>
-          <w:numId w:val="5"/>
+          <w:numId w:val="7"/>
         </w:numPr>
         <w:spacing w:after="0" w:afterAutospacing="0" w:before="0" w:beforeAutospacing="0" w:lineRule="auto"/>
         <w:ind w:left="720" w:hanging="360"/>
@@ -5313,7 +5313,7 @@
       <w:pPr>
         <w:numPr>
           <w:ilvl w:val="1"/>
-          <w:numId w:val="5"/>
+          <w:numId w:val="7"/>
         </w:numPr>
         <w:spacing w:after="0" w:afterAutospacing="0" w:before="0" w:beforeAutospacing="0" w:lineRule="auto"/>
         <w:ind w:left="1440" w:hanging="360"/>
@@ -5361,7 +5361,7 @@
       <w:pPr>
         <w:numPr>
           <w:ilvl w:val="1"/>
-          <w:numId w:val="5"/>
+          <w:numId w:val="7"/>
         </w:numPr>
         <w:spacing w:after="240" w:before="0" w:beforeAutospacing="0" w:lineRule="auto"/>
         <w:ind w:left="1440" w:hanging="360"/>
@@ -5658,6 +5658,1458 @@
           <w:rtl w:val="0"/>
         </w:rPr>
         <w:t xml:space="preserve"> directory.</w:t>
+      </w:r>
+    </w:p>
+    <w:p>
+      <w:pPr>
+        <w:spacing w:after="240" w:before="240" w:lineRule="auto"/>
+        <w:rPr>
+          <w:b w:val="1"/>
+        </w:rPr>
+      </w:pPr>
+      <w:r>
+        <w:rPr>
+          <w:b w:val="1"/>
+          <w:rtl w:val="0"/>
+        </w:rPr>
+        <w:t xml:space="preserve">Entry: Monday, July 7, 2025 - 11:20 AM CEST</w:t>
+      </w:r>
+    </w:p>
+    <w:p>
+      <w:pPr>
+        <w:spacing w:after="240" w:before="240" w:lineRule="auto"/>
+        <w:rPr/>
+      </w:pPr>
+      <w:r>
+        <w:rPr>
+          <w:b w:val="1"/>
+          <w:rtl w:val="0"/>
+        </w:rPr>
+        <w:t xml:space="preserve">Objective:</w:t>
+      </w:r>
+      <w:r>
+        <w:rPr>
+          <w:rtl w:val="0"/>
+        </w:rPr>
+        <w:t xml:space="preserve"> Overhaul the Admin Panel to serve as a comprehensive "mission control" for the application, including security, system health checks, and manual data triggers.</w:t>
+      </w:r>
+    </w:p>
+    <w:p>
+      <w:pPr>
+        <w:spacing w:after="240" w:before="240" w:lineRule="auto"/>
+        <w:rPr>
+          <w:b w:val="1"/>
+        </w:rPr>
+      </w:pPr>
+      <w:r>
+        <w:rPr>
+          <w:b w:val="1"/>
+          <w:rtl w:val="0"/>
+        </w:rPr>
+        <w:t xml:space="preserve">1. Security Implementation (Code-Based)</w:t>
+      </w:r>
+    </w:p>
+    <w:p>
+      <w:pPr>
+        <w:numPr>
+          <w:ilvl w:val="0"/>
+          <w:numId w:val="10"/>
+        </w:numPr>
+        <w:spacing w:after="0" w:afterAutospacing="0" w:before="240" w:lineRule="auto"/>
+        <w:ind w:left="720" w:hanging="360"/>
+      </w:pPr>
+      <w:r>
+        <w:rPr>
+          <w:b w:val="1"/>
+          <w:rtl w:val="0"/>
+        </w:rPr>
+        <w:t xml:space="preserve">Requirement:</w:t>
+      </w:r>
+      <w:r>
+        <w:rPr>
+          <w:rtl w:val="0"/>
+        </w:rPr>
+        <w:t xml:space="preserve"> Secure the </w:t>
+      </w:r>
+      <w:r>
+        <w:rPr>
+          <w:rFonts w:ascii="Roboto Mono" w:cs="Roboto Mono" w:eastAsia="Roboto Mono" w:hAnsi="Roboto Mono"/>
+          <w:color w:val="188038"/>
+          <w:rtl w:val="0"/>
+        </w:rPr>
+        <w:t xml:space="preserve">/admin</w:t>
+      </w:r>
+      <w:r>
+        <w:rPr>
+          <w:rtl w:val="0"/>
+        </w:rPr>
+        <w:t xml:space="preserve"> path without using Vercel's paid Password Protection feature.</w:t>
+      </w:r>
+    </w:p>
+    <w:p>
+      <w:pPr>
+        <w:numPr>
+          <w:ilvl w:val="0"/>
+          <w:numId w:val="10"/>
+        </w:numPr>
+        <w:spacing w:after="0" w:afterAutospacing="0" w:before="0" w:beforeAutospacing="0" w:lineRule="auto"/>
+        <w:ind w:left="720" w:hanging="360"/>
+      </w:pPr>
+      <w:r>
+        <w:rPr>
+          <w:b w:val="1"/>
+          <w:rtl w:val="0"/>
+        </w:rPr>
+        <w:t xml:space="preserve">Solution:</w:t>
+      </w:r>
+      <w:r>
+        <w:rPr>
+          <w:rtl w:val="0"/>
+        </w:rPr>
+        <w:t xml:space="preserve"> A free, application-level password system was implemented.</w:t>
+      </w:r>
+    </w:p>
+    <w:p>
+      <w:pPr>
+        <w:numPr>
+          <w:ilvl w:val="1"/>
+          <w:numId w:val="10"/>
+        </w:numPr>
+        <w:spacing w:after="0" w:afterAutospacing="0" w:before="0" w:beforeAutospacing="0" w:lineRule="auto"/>
+        <w:ind w:left="1440" w:hanging="360"/>
+      </w:pPr>
+      <w:r>
+        <w:rPr>
+          <w:b w:val="1"/>
+          <w:rtl w:val="0"/>
+        </w:rPr>
+        <w:t xml:space="preserve">Frontend:</w:t>
+      </w:r>
+      <w:r>
+        <w:rPr>
+          <w:rtl w:val="0"/>
+        </w:rPr>
+        <w:t xml:space="preserve"> </w:t>
+      </w:r>
+      <w:r>
+        <w:rPr>
+          <w:rFonts w:ascii="Roboto Mono" w:cs="Roboto Mono" w:eastAsia="Roboto Mono" w:hAnsi="Roboto Mono"/>
+          <w:color w:val="188038"/>
+          <w:rtl w:val="0"/>
+        </w:rPr>
+        <w:t xml:space="preserve">admin.html</w:t>
+      </w:r>
+      <w:r>
+        <w:rPr>
+          <w:rtl w:val="0"/>
+        </w:rPr>
+        <w:t xml:space="preserve"> was modified to display a login form by default, hiding the main content. </w:t>
+      </w:r>
+      <w:r>
+        <w:rPr>
+          <w:rFonts w:ascii="Roboto Mono" w:cs="Roboto Mono" w:eastAsia="Roboto Mono" w:hAnsi="Roboto Mono"/>
+          <w:color w:val="188038"/>
+          <w:rtl w:val="0"/>
+        </w:rPr>
+        <w:t xml:space="preserve">admin.js</w:t>
+      </w:r>
+      <w:r>
+        <w:rPr>
+          <w:rtl w:val="0"/>
+        </w:rPr>
+        <w:t xml:space="preserve"> now sends the entered password to a new backend endpoint.</w:t>
+      </w:r>
+    </w:p>
+    <w:p>
+      <w:pPr>
+        <w:numPr>
+          <w:ilvl w:val="1"/>
+          <w:numId w:val="10"/>
+        </w:numPr>
+        <w:spacing w:after="0" w:afterAutospacing="0" w:before="0" w:beforeAutospacing="0" w:lineRule="auto"/>
+        <w:ind w:left="1440" w:hanging="360"/>
+      </w:pPr>
+      <w:r>
+        <w:rPr>
+          <w:b w:val="1"/>
+          <w:rtl w:val="0"/>
+        </w:rPr>
+        <w:t xml:space="preserve">Backend:</w:t>
+      </w:r>
+      <w:r>
+        <w:rPr>
+          <w:rtl w:val="0"/>
+        </w:rPr>
+        <w:t xml:space="preserve"> A new endpoint, </w:t>
+      </w:r>
+      <w:r>
+        <w:rPr>
+          <w:rFonts w:ascii="Roboto Mono" w:cs="Roboto Mono" w:eastAsia="Roboto Mono" w:hAnsi="Roboto Mono"/>
+          <w:color w:val="188038"/>
+          <w:rtl w:val="0"/>
+        </w:rPr>
+        <w:t xml:space="preserve">/api/admin-login</w:t>
+      </w:r>
+      <w:r>
+        <w:rPr>
+          <w:rtl w:val="0"/>
+        </w:rPr>
+        <w:t xml:space="preserve">, was created in </w:t>
+      </w:r>
+      <w:r>
+        <w:rPr>
+          <w:rFonts w:ascii="Roboto Mono" w:cs="Roboto Mono" w:eastAsia="Roboto Mono" w:hAnsi="Roboto Mono"/>
+          <w:color w:val="188038"/>
+          <w:rtl w:val="0"/>
+        </w:rPr>
+        <w:t xml:space="preserve">server.js</w:t>
+      </w:r>
+      <w:r>
+        <w:rPr>
+          <w:rtl w:val="0"/>
+        </w:rPr>
+        <w:t xml:space="preserve">. It securely compares the submitted password against a secret </w:t>
+      </w:r>
+      <w:r>
+        <w:rPr>
+          <w:rFonts w:ascii="Roboto Mono" w:cs="Roboto Mono" w:eastAsia="Roboto Mono" w:hAnsi="Roboto Mono"/>
+          <w:color w:val="188038"/>
+          <w:rtl w:val="0"/>
+        </w:rPr>
+        <w:t xml:space="preserve">ADMIN_PASSWORD</w:t>
+      </w:r>
+      <w:r>
+        <w:rPr>
+          <w:rtl w:val="0"/>
+        </w:rPr>
+        <w:t xml:space="preserve"> stored as an environment variable in Vercel.</w:t>
+      </w:r>
+    </w:p>
+    <w:p>
+      <w:pPr>
+        <w:numPr>
+          <w:ilvl w:val="1"/>
+          <w:numId w:val="10"/>
+        </w:numPr>
+        <w:spacing w:after="240" w:before="0" w:beforeAutospacing="0" w:lineRule="auto"/>
+        <w:ind w:left="1440" w:hanging="360"/>
+      </w:pPr>
+      <w:r>
+        <w:rPr>
+          <w:b w:val="1"/>
+          <w:rtl w:val="0"/>
+        </w:rPr>
+        <w:t xml:space="preserve">Local Development:</w:t>
+      </w:r>
+      <w:r>
+        <w:rPr>
+          <w:rtl w:val="0"/>
+        </w:rPr>
+        <w:t xml:space="preserve"> The local </w:t>
+      </w:r>
+      <w:r>
+        <w:rPr>
+          <w:rFonts w:ascii="Roboto Mono" w:cs="Roboto Mono" w:eastAsia="Roboto Mono" w:hAnsi="Roboto Mono"/>
+          <w:color w:val="188038"/>
+          <w:rtl w:val="0"/>
+        </w:rPr>
+        <w:t xml:space="preserve">.env</w:t>
+      </w:r>
+      <w:r>
+        <w:rPr>
+          <w:rtl w:val="0"/>
+        </w:rPr>
+        <w:t xml:space="preserve"> file was updated to include </w:t>
+      </w:r>
+      <w:r>
+        <w:rPr>
+          <w:rFonts w:ascii="Roboto Mono" w:cs="Roboto Mono" w:eastAsia="Roboto Mono" w:hAnsi="Roboto Mono"/>
+          <w:color w:val="188038"/>
+          <w:rtl w:val="0"/>
+        </w:rPr>
+        <w:t xml:space="preserve">ADMIN_PASSWORD</w:t>
+      </w:r>
+      <w:r>
+        <w:rPr>
+          <w:rtl w:val="0"/>
+        </w:rPr>
+        <w:t xml:space="preserve"> to enable local testing.</w:t>
+      </w:r>
+    </w:p>
+    <w:p>
+      <w:pPr>
+        <w:spacing w:after="240" w:before="240" w:lineRule="auto"/>
+        <w:rPr>
+          <w:b w:val="1"/>
+        </w:rPr>
+      </w:pPr>
+      <w:r>
+        <w:rPr>
+          <w:b w:val="1"/>
+          <w:rtl w:val="0"/>
+        </w:rPr>
+        <w:t xml:space="preserve">2. UI/UX Unification</w:t>
+      </w:r>
+    </w:p>
+    <w:p>
+      <w:pPr>
+        <w:numPr>
+          <w:ilvl w:val="0"/>
+          <w:numId w:val="5"/>
+        </w:numPr>
+        <w:spacing w:after="0" w:afterAutospacing="0" w:before="240" w:lineRule="auto"/>
+        <w:ind w:left="720" w:hanging="360"/>
+      </w:pPr>
+      <w:r>
+        <w:rPr>
+          <w:b w:val="1"/>
+          <w:rtl w:val="0"/>
+        </w:rPr>
+        <w:t xml:space="preserve">Requirement:</w:t>
+      </w:r>
+      <w:r>
+        <w:rPr>
+          <w:rtl w:val="0"/>
+        </w:rPr>
+        <w:t xml:space="preserve"> The admin panel and user dashboard should feel like a single, cohesive application.</w:t>
+      </w:r>
+    </w:p>
+    <w:p>
+      <w:pPr>
+        <w:numPr>
+          <w:ilvl w:val="0"/>
+          <w:numId w:val="5"/>
+        </w:numPr>
+        <w:spacing w:after="0" w:afterAutospacing="0" w:before="0" w:beforeAutospacing="0" w:lineRule="auto"/>
+        <w:ind w:left="720" w:hanging="360"/>
+      </w:pPr>
+      <w:r>
+        <w:rPr>
+          <w:b w:val="1"/>
+          <w:rtl w:val="0"/>
+        </w:rPr>
+        <w:t xml:space="preserve">Solution:</w:t>
+      </w:r>
+    </w:p>
+    <w:p>
+      <w:pPr>
+        <w:numPr>
+          <w:ilvl w:val="1"/>
+          <w:numId w:val="5"/>
+        </w:numPr>
+        <w:spacing w:after="0" w:afterAutospacing="0" w:before="0" w:beforeAutospacing="0" w:lineRule="auto"/>
+        <w:ind w:left="1440" w:hanging="360"/>
+      </w:pPr>
+      <w:r>
+        <w:rPr>
+          <w:rFonts w:ascii="Roboto Mono" w:cs="Roboto Mono" w:eastAsia="Roboto Mono" w:hAnsi="Roboto Mono"/>
+          <w:color w:val="188038"/>
+          <w:rtl w:val="0"/>
+        </w:rPr>
+        <w:t xml:space="preserve">public/admin/index.html</w:t>
+      </w:r>
+      <w:r>
+        <w:rPr>
+          <w:rtl w:val="0"/>
+        </w:rPr>
+        <w:t xml:space="preserve"> was completely redesigned to use the same layout shell as the main dashboard, including the persistent sidebar and header.</w:t>
+      </w:r>
+    </w:p>
+    <w:p>
+      <w:pPr>
+        <w:numPr>
+          <w:ilvl w:val="1"/>
+          <w:numId w:val="5"/>
+        </w:numPr>
+        <w:spacing w:after="240" w:before="0" w:beforeAutospacing="0" w:lineRule="auto"/>
+        <w:ind w:left="1440" w:hanging="360"/>
+      </w:pPr>
+      <w:r>
+        <w:rPr>
+          <w:rtl w:val="0"/>
+        </w:rPr>
+        <w:t xml:space="preserve">A link to the "Admin Panel" was added to the sidebar navigation in </w:t>
+      </w:r>
+      <w:r>
+        <w:rPr>
+          <w:rFonts w:ascii="Roboto Mono" w:cs="Roboto Mono" w:eastAsia="Roboto Mono" w:hAnsi="Roboto Mono"/>
+          <w:color w:val="188038"/>
+          <w:rtl w:val="0"/>
+        </w:rPr>
+        <w:t xml:space="preserve">public/app/index.html</w:t>
+      </w:r>
+      <w:r>
+        <w:rPr>
+          <w:rtl w:val="0"/>
+        </w:rPr>
+        <w:t xml:space="preserve"> for seamless navigation.</w:t>
+      </w:r>
+    </w:p>
+    <w:p>
+      <w:pPr>
+        <w:spacing w:after="240" w:before="240" w:lineRule="auto"/>
+        <w:rPr>
+          <w:b w:val="1"/>
+        </w:rPr>
+      </w:pPr>
+      <w:r>
+        <w:rPr>
+          <w:b w:val="1"/>
+          <w:rtl w:val="0"/>
+        </w:rPr>
+        <w:t xml:space="preserve">3. New Admin Panel Features</w:t>
+      </w:r>
+    </w:p>
+    <w:p>
+      <w:pPr>
+        <w:numPr>
+          <w:ilvl w:val="0"/>
+          <w:numId w:val="8"/>
+        </w:numPr>
+        <w:spacing w:after="0" w:afterAutospacing="0" w:before="240" w:lineRule="auto"/>
+        <w:ind w:left="720" w:hanging="360"/>
+      </w:pPr>
+      <w:r>
+        <w:rPr>
+          <w:b w:val="1"/>
+          <w:rtl w:val="0"/>
+        </w:rPr>
+        <w:t xml:space="preserve">System Health Dashboard:</w:t>
+      </w:r>
+      <w:r>
+        <w:rPr>
+          <w:rtl w:val="0"/>
+        </w:rPr>
+        <w:t xml:space="preserve"> A new "System Health" section was added to </w:t>
+      </w:r>
+      <w:r>
+        <w:rPr>
+          <w:rFonts w:ascii="Roboto Mono" w:cs="Roboto Mono" w:eastAsia="Roboto Mono" w:hAnsi="Roboto Mono"/>
+          <w:color w:val="188038"/>
+          <w:rtl w:val="0"/>
+        </w:rPr>
+        <w:t xml:space="preserve">admin.html</w:t>
+      </w:r>
+      <w:r>
+        <w:rPr>
+          <w:rtl w:val="0"/>
+        </w:rPr>
+        <w:t xml:space="preserve"> to provide an at-a-glance overview of the application's status.</w:t>
+      </w:r>
+    </w:p>
+    <w:p>
+      <w:pPr>
+        <w:numPr>
+          <w:ilvl w:val="1"/>
+          <w:numId w:val="8"/>
+        </w:numPr>
+        <w:spacing w:after="0" w:afterAutospacing="0" w:before="0" w:beforeAutospacing="0" w:lineRule="auto"/>
+        <w:ind w:left="1440" w:hanging="360"/>
+      </w:pPr>
+      <w:r>
+        <w:rPr>
+          <w:b w:val="1"/>
+          <w:rtl w:val="0"/>
+        </w:rPr>
+        <w:t xml:space="preserve">Last Refresh:</w:t>
+      </w:r>
+      <w:r>
+        <w:rPr>
+          <w:rtl w:val="0"/>
+        </w:rPr>
+        <w:t xml:space="preserve"> Automatically checks and displays the timestamp of the last successful cron job run.</w:t>
+      </w:r>
+    </w:p>
+    <w:p>
+      <w:pPr>
+        <w:numPr>
+          <w:ilvl w:val="1"/>
+          <w:numId w:val="8"/>
+        </w:numPr>
+        <w:spacing w:after="0" w:afterAutospacing="0" w:before="0" w:beforeAutospacing="0" w:lineRule="auto"/>
+        <w:ind w:left="1440" w:hanging="360"/>
+      </w:pPr>
+      <w:r>
+        <w:rPr>
+          <w:b w:val="1"/>
+          <w:rtl w:val="0"/>
+        </w:rPr>
+        <w:t xml:space="preserve">Cloudbeds API Test:</w:t>
+      </w:r>
+      <w:r>
+        <w:rPr>
+          <w:rtl w:val="0"/>
+        </w:rPr>
+        <w:t xml:space="preserve"> A "Test" button was added that calls a new </w:t>
+      </w:r>
+      <w:r>
+        <w:rPr>
+          <w:rFonts w:ascii="Roboto Mono" w:cs="Roboto Mono" w:eastAsia="Roboto Mono" w:hAnsi="Roboto Mono"/>
+          <w:color w:val="188038"/>
+          <w:rtl w:val="0"/>
+        </w:rPr>
+        <w:t xml:space="preserve">/api/test-cloudbeds</w:t>
+      </w:r>
+      <w:r>
+        <w:rPr>
+          <w:rtl w:val="0"/>
+        </w:rPr>
+        <w:t xml:space="preserve"> endpoint to verify the API connection and token validity.</w:t>
+      </w:r>
+    </w:p>
+    <w:p>
+      <w:pPr>
+        <w:numPr>
+          <w:ilvl w:val="1"/>
+          <w:numId w:val="8"/>
+        </w:numPr>
+        <w:spacing w:after="0" w:afterAutospacing="0" w:before="0" w:beforeAutospacing="0" w:lineRule="auto"/>
+        <w:ind w:left="1440" w:hanging="360"/>
+      </w:pPr>
+      <w:r>
+        <w:rPr>
+          <w:b w:val="1"/>
+          <w:rtl w:val="0"/>
+        </w:rPr>
+        <w:t xml:space="preserve">Database Test:</w:t>
+      </w:r>
+      <w:r>
+        <w:rPr>
+          <w:rtl w:val="0"/>
+        </w:rPr>
+        <w:t xml:space="preserve"> A "Test" button was added that calls a new </w:t>
+      </w:r>
+      <w:r>
+        <w:rPr>
+          <w:rFonts w:ascii="Roboto Mono" w:cs="Roboto Mono" w:eastAsia="Roboto Mono" w:hAnsi="Roboto Mono"/>
+          <w:color w:val="188038"/>
+          <w:rtl w:val="0"/>
+        </w:rPr>
+        <w:t xml:space="preserve">/api/test-database</w:t>
+      </w:r>
+      <w:r>
+        <w:rPr>
+          <w:rtl w:val="0"/>
+        </w:rPr>
+        <w:t xml:space="preserve"> endpoint to verify the database connection.</w:t>
+      </w:r>
+    </w:p>
+    <w:p>
+      <w:pPr>
+        <w:numPr>
+          <w:ilvl w:val="0"/>
+          <w:numId w:val="8"/>
+        </w:numPr>
+        <w:spacing w:after="0" w:afterAutospacing="0" w:before="0" w:beforeAutospacing="0" w:lineRule="auto"/>
+        <w:ind w:left="720" w:hanging="360"/>
+      </w:pPr>
+      <w:r>
+        <w:rPr>
+          <w:b w:val="1"/>
+          <w:rtl w:val="0"/>
+        </w:rPr>
+        <w:t xml:space="preserve">Manual Action Triggers:</w:t>
+      </w:r>
+    </w:p>
+    <w:p>
+      <w:pPr>
+        <w:numPr>
+          <w:ilvl w:val="1"/>
+          <w:numId w:val="8"/>
+        </w:numPr>
+        <w:spacing w:after="0" w:afterAutospacing="0" w:before="0" w:beforeAutospacing="0" w:lineRule="auto"/>
+        <w:ind w:left="1440" w:hanging="360"/>
+      </w:pPr>
+      <w:r>
+        <w:rPr>
+          <w:b w:val="1"/>
+          <w:rtl w:val="0"/>
+        </w:rPr>
+        <w:t xml:space="preserve">Daily Refresh:</w:t>
+      </w:r>
+      <w:r>
+        <w:rPr>
+          <w:rtl w:val="0"/>
+        </w:rPr>
+        <w:t xml:space="preserve"> A "Run Job" button was added to manually trigger the daily forecast refresh. This calls the existing </w:t>
+      </w:r>
+      <w:r>
+        <w:rPr>
+          <w:rFonts w:ascii="Roboto Mono" w:cs="Roboto Mono" w:eastAsia="Roboto Mono" w:hAnsi="Roboto Mono"/>
+          <w:color w:val="188038"/>
+          <w:rtl w:val="0"/>
+        </w:rPr>
+        <w:t xml:space="preserve">/api/daily-refresh</w:t>
+      </w:r>
+      <w:r>
+        <w:rPr>
+          <w:rtl w:val="0"/>
+        </w:rPr>
+        <w:t xml:space="preserve"> endpoint.</w:t>
+      </w:r>
+    </w:p>
+    <w:p>
+      <w:pPr>
+        <w:numPr>
+          <w:ilvl w:val="1"/>
+          <w:numId w:val="8"/>
+        </w:numPr>
+        <w:spacing w:after="240" w:before="0" w:beforeAutospacing="0" w:lineRule="auto"/>
+        <w:ind w:left="1440" w:hanging="360"/>
+      </w:pPr>
+      <w:r>
+        <w:rPr>
+          <w:b w:val="1"/>
+          <w:rtl w:val="0"/>
+        </w:rPr>
+        <w:t xml:space="preserve">Initial Sync:</w:t>
+      </w:r>
+      <w:r>
+        <w:rPr>
+          <w:rtl w:val="0"/>
+        </w:rPr>
+        <w:t xml:space="preserve"> A "Run Full Sync" button was added to trigger a complete re-sync of all historical and forecast data. This required converting </w:t>
+      </w:r>
+      <w:r>
+        <w:rPr>
+          <w:rFonts w:ascii="Roboto Mono" w:cs="Roboto Mono" w:eastAsia="Roboto Mono" w:hAnsi="Roboto Mono"/>
+          <w:color w:val="188038"/>
+          <w:rtl w:val="0"/>
+        </w:rPr>
+        <w:t xml:space="preserve">initial-sync.js</w:t>
+      </w:r>
+      <w:r>
+        <w:rPr>
+          <w:rtl w:val="0"/>
+        </w:rPr>
+        <w:t xml:space="preserve"> into a serverless function module and creating a new </w:t>
+      </w:r>
+      <w:r>
+        <w:rPr>
+          <w:rFonts w:ascii="Roboto Mono" w:cs="Roboto Mono" w:eastAsia="Roboto Mono" w:hAnsi="Roboto Mono"/>
+          <w:color w:val="188038"/>
+          <w:rtl w:val="0"/>
+        </w:rPr>
+        <w:t xml:space="preserve">/api/initial-sync</w:t>
+      </w:r>
+      <w:r>
+        <w:rPr>
+          <w:rtl w:val="0"/>
+        </w:rPr>
+        <w:t xml:space="preserve"> endpoint in </w:t>
+      </w:r>
+      <w:r>
+        <w:rPr>
+          <w:rFonts w:ascii="Roboto Mono" w:cs="Roboto Mono" w:eastAsia="Roboto Mono" w:hAnsi="Roboto Mono"/>
+          <w:color w:val="188038"/>
+          <w:rtl w:val="0"/>
+        </w:rPr>
+        <w:t xml:space="preserve">server.js</w:t>
+      </w:r>
+      <w:r>
+        <w:rPr>
+          <w:rtl w:val="0"/>
+        </w:rPr>
+        <w:t xml:space="preserve"> to run it.</w:t>
+      </w:r>
+    </w:p>
+    <w:p>
+      <w:pPr>
+        <w:spacing w:after="240" w:before="240" w:lineRule="auto"/>
+        <w:rPr>
+          <w:b w:val="1"/>
+        </w:rPr>
+      </w:pPr>
+      <w:r>
+        <w:rPr>
+          <w:b w:val="1"/>
+          <w:rtl w:val="0"/>
+        </w:rPr>
+        <w:t xml:space="preserve">4. Blocking Issue &amp; Current Status</w:t>
+      </w:r>
+    </w:p>
+    <w:p>
+      <w:pPr>
+        <w:numPr>
+          <w:ilvl w:val="0"/>
+          <w:numId w:val="6"/>
+        </w:numPr>
+        <w:spacing w:after="240" w:before="240" w:lineRule="auto"/>
+        <w:ind w:left="720" w:hanging="360"/>
+      </w:pPr>
+      <w:r>
+        <w:rPr>
+          <w:b w:val="1"/>
+          <w:rtl w:val="0"/>
+        </w:rPr>
+        <w:t xml:space="preserve">Problem:</w:t>
+      </w:r>
+      <w:r>
+        <w:rPr>
+          <w:rtl w:val="0"/>
+        </w:rPr>
+        <w:t xml:space="preserve"> After implementing the new admin endpoints, the server fails to start, crashing immediately with a </w:t>
+      </w:r>
+      <w:r>
+        <w:rPr>
+          <w:rFonts w:ascii="Roboto Mono" w:cs="Roboto Mono" w:eastAsia="Roboto Mono" w:hAnsi="Roboto Mono"/>
+          <w:color w:val="188038"/>
+          <w:rtl w:val="0"/>
+        </w:rPr>
+        <w:t xml:space="preserve">TypeError</w:t>
+      </w:r>
+      <w:r>
+        <w:rPr>
+          <w:rtl w:val="0"/>
+        </w:rPr>
+        <w:t xml:space="preserve">.</w:t>
+      </w:r>
+    </w:p>
+    <w:p>
+      <w:pPr>
+        <w:rPr/>
+      </w:pPr>
+      <w:r>
+        <w:rPr>
+          <w:b w:val="1"/>
+          <w:rtl w:val="0"/>
+        </w:rPr>
+        <w:t xml:space="preserve">Error Log:</w:t>
+        <w:br w:type="textWrapping"/>
+      </w:r>
+      <w:r>
+        <w:rPr>
+          <w:rtl w:val="0"/>
+        </w:rPr>
+        <w:t xml:space="preserve">TypeError: Missing parameter name at 2: https://git.new/pathToRegexpError</w:t>
+      </w:r>
+    </w:p>
+    <w:p>
+      <w:pPr>
+        <w:rPr/>
+      </w:pPr>
+      <w:r>
+        <w:rPr>
+          <w:rtl w:val="0"/>
+        </w:rPr>
+        <w:t xml:space="preserve">    at name (/Users/karolmarcu/Documents/market-pulse/node_modules/path-to-regexp/dist/index.js:73:19)</w:t>
+      </w:r>
+    </w:p>
+    <w:p>
+      <w:pPr>
+        <w:rPr/>
+      </w:pPr>
+      <w:r>
+        <w:rPr>
+          <w:rtl w:val="0"/>
+        </w:rPr>
+        <w:t xml:space="preserve">    ...</w:t>
+      </w:r>
+    </w:p>
+    <w:p>
+      <w:pPr>
+        <w:numPr>
+          <w:ilvl w:val="0"/>
+          <w:numId w:val="6"/>
+        </w:numPr>
+        <w:spacing w:after="240" w:before="240" w:lineRule="auto"/>
+        <w:ind w:left="720" w:hanging="360"/>
+      </w:pPr>
+      <w:r>
+        <w:rPr>
+          <w:rtl w:val="0"/>
+        </w:rPr>
+        <w:br w:type="textWrapping"/>
+        <w:br w:type="textWrapping"/>
+      </w:r>
+    </w:p>
+    <w:p>
+      <w:pPr>
+        <w:pStyle w:val="Heading3"/>
+        <w:keepNext w:val="0"/>
+        <w:keepLines w:val="0"/>
+        <w:spacing w:before="280" w:lineRule="auto"/>
+        <w:rPr>
+          <w:b w:val="1"/>
+          <w:color w:val="000000"/>
+          <w:sz w:val="26"/>
+          <w:szCs w:val="26"/>
+        </w:rPr>
+      </w:pPr>
+      <w:bookmarkStart w:colFirst="0" w:colLast="0" w:name="_94c2rf7jr0ek" w:id="0"/>
+      <w:bookmarkEnd w:id="0"/>
+      <w:r>
+        <w:rPr>
+          <w:b w:val="1"/>
+          <w:color w:val="000000"/>
+          <w:sz w:val="26"/>
+          <w:szCs w:val="26"/>
+          <w:rtl w:val="0"/>
+        </w:rPr>
+        <w:t xml:space="preserve">Monday, July 7, 2025 - 1:20 PM CEST</w:t>
+      </w:r>
+    </w:p>
+    <w:p>
+      <w:pPr>
+        <w:spacing w:after="240" w:before="240" w:lineRule="auto"/>
+        <w:rPr>
+          <w:b w:val="1"/>
+        </w:rPr>
+      </w:pPr>
+      <w:r>
+        <w:rPr>
+          <w:b w:val="1"/>
+          <w:rtl w:val="0"/>
+        </w:rPr>
+        <w:t xml:space="preserve">Entry: Major Debugging &amp; Refactoring Session</w:t>
+      </w:r>
+    </w:p>
+    <w:p>
+      <w:pPr>
+        <w:spacing w:after="240" w:before="240" w:lineRule="auto"/>
+        <w:rPr/>
+      </w:pPr>
+      <w:r>
+        <w:rPr>
+          <w:rtl w:val="0"/>
+        </w:rPr>
+        <w:t xml:space="preserve">A series of critical bugs were identified and resolved, stabilizing the local development environment and significantly improving data integrity.</w:t>
+      </w:r>
+    </w:p>
+    <w:p>
+      <w:pPr>
+        <w:numPr>
+          <w:ilvl w:val="0"/>
+          <w:numId w:val="9"/>
+        </w:numPr>
+        <w:spacing w:after="0" w:afterAutospacing="0" w:before="240" w:lineRule="auto"/>
+        <w:ind w:left="720" w:hanging="360"/>
+      </w:pPr>
+      <w:r>
+        <w:rPr>
+          <w:b w:val="1"/>
+          <w:rtl w:val="0"/>
+        </w:rPr>
+        <w:t xml:space="preserve">Server Startup Crash (SOLVED)</w:t>
+      </w:r>
+    </w:p>
+    <w:p>
+      <w:pPr>
+        <w:numPr>
+          <w:ilvl w:val="1"/>
+          <w:numId w:val="9"/>
+        </w:numPr>
+        <w:spacing w:after="0" w:afterAutospacing="0" w:before="0" w:beforeAutospacing="0" w:lineRule="auto"/>
+        <w:ind w:left="1440" w:hanging="360"/>
+      </w:pPr>
+      <w:r>
+        <w:rPr>
+          <w:b w:val="1"/>
+          <w:rtl w:val="0"/>
+        </w:rPr>
+        <w:t xml:space="preserve">Problem</w:t>
+      </w:r>
+      <w:r>
+        <w:rPr>
+          <w:rtl w:val="0"/>
+        </w:rPr>
+        <w:t xml:space="preserve">: The server was failing to start, throwing a </w:t>
+      </w:r>
+      <w:r>
+        <w:rPr>
+          <w:rFonts w:ascii="Roboto Mono" w:cs="Roboto Mono" w:eastAsia="Roboto Mono" w:hAnsi="Roboto Mono"/>
+          <w:color w:val="188038"/>
+          <w:rtl w:val="0"/>
+        </w:rPr>
+        <w:t xml:space="preserve">TypeError: Missing parameter name</w:t>
+      </w:r>
+      <w:r>
+        <w:rPr>
+          <w:rtl w:val="0"/>
+        </w:rPr>
+        <w:t xml:space="preserve"> originating from the Express.js framework.</w:t>
+      </w:r>
+    </w:p>
+    <w:p>
+      <w:pPr>
+        <w:numPr>
+          <w:ilvl w:val="1"/>
+          <w:numId w:val="9"/>
+        </w:numPr>
+        <w:spacing w:after="0" w:afterAutospacing="0" w:before="0" w:beforeAutospacing="0" w:lineRule="auto"/>
+        <w:ind w:left="1440" w:hanging="360"/>
+      </w:pPr>
+      <w:r>
+        <w:rPr>
+          <w:b w:val="1"/>
+          <w:rtl w:val="0"/>
+        </w:rPr>
+        <w:t xml:space="preserve">Investigation</w:t>
+      </w:r>
+      <w:r>
+        <w:rPr>
+          <w:rtl w:val="0"/>
+        </w:rPr>
+        <w:t xml:space="preserve">: Initial debugging focused on route syntax, module conflicts in </w:t>
+      </w:r>
+      <w:r>
+        <w:rPr>
+          <w:rFonts w:ascii="Roboto Mono" w:cs="Roboto Mono" w:eastAsia="Roboto Mono" w:hAnsi="Roboto Mono"/>
+          <w:color w:val="188038"/>
+          <w:rtl w:val="0"/>
+        </w:rPr>
+        <w:t xml:space="preserve">initial-sync.js</w:t>
+      </w:r>
+      <w:r>
+        <w:rPr>
+          <w:rtl w:val="0"/>
+        </w:rPr>
+        <w:t xml:space="preserve">, and clearing corrupted </w:t>
+      </w:r>
+      <w:r>
+        <w:rPr>
+          <w:rFonts w:ascii="Roboto Mono" w:cs="Roboto Mono" w:eastAsia="Roboto Mono" w:hAnsi="Roboto Mono"/>
+          <w:color w:val="188038"/>
+          <w:rtl w:val="0"/>
+        </w:rPr>
+        <w:t xml:space="preserve">node_modules</w:t>
+      </w:r>
+      <w:r>
+        <w:rPr>
+          <w:rtl w:val="0"/>
+        </w:rPr>
+        <w:t xml:space="preserve">. None of these fixed the startup crash.</w:t>
+      </w:r>
+    </w:p>
+    <w:p>
+      <w:pPr>
+        <w:numPr>
+          <w:ilvl w:val="1"/>
+          <w:numId w:val="9"/>
+        </w:numPr>
+        <w:spacing w:after="0" w:afterAutospacing="0" w:before="0" w:beforeAutospacing="0" w:lineRule="auto"/>
+        <w:ind w:left="1440" w:hanging="360"/>
+      </w:pPr>
+      <w:r>
+        <w:rPr>
+          <w:b w:val="1"/>
+          <w:rtl w:val="0"/>
+        </w:rPr>
+        <w:t xml:space="preserve">Root Cause</w:t>
+      </w:r>
+      <w:r>
+        <w:rPr>
+          <w:rtl w:val="0"/>
+        </w:rPr>
+        <w:t xml:space="preserve">: The issue was traced to an instability in the beta version of Express being used (</w:t>
+      </w:r>
+      <w:r>
+        <w:rPr>
+          <w:rFonts w:ascii="Roboto Mono" w:cs="Roboto Mono" w:eastAsia="Roboto Mono" w:hAnsi="Roboto Mono"/>
+          <w:color w:val="188038"/>
+          <w:rtl w:val="0"/>
+        </w:rPr>
+        <w:t xml:space="preserve">express@^5.1.0</w:t>
+      </w:r>
+      <w:r>
+        <w:rPr>
+          <w:rtl w:val="0"/>
+        </w:rPr>
+        <w:t xml:space="preserve">).</w:t>
+      </w:r>
+    </w:p>
+    <w:p>
+      <w:pPr>
+        <w:numPr>
+          <w:ilvl w:val="1"/>
+          <w:numId w:val="9"/>
+        </w:numPr>
+        <w:spacing w:after="0" w:afterAutospacing="0" w:before="0" w:beforeAutospacing="0" w:lineRule="auto"/>
+        <w:ind w:left="1440" w:hanging="360"/>
+      </w:pPr>
+      <w:r>
+        <w:rPr>
+          <w:b w:val="1"/>
+          <w:rtl w:val="0"/>
+        </w:rPr>
+        <w:t xml:space="preserve">Solution</w:t>
+      </w:r>
+      <w:r>
+        <w:rPr>
+          <w:rtl w:val="0"/>
+        </w:rPr>
+        <w:t xml:space="preserve">: The application was downgraded to the latest stable version of Express (</w:t>
+      </w:r>
+      <w:r>
+        <w:rPr>
+          <w:rFonts w:ascii="Roboto Mono" w:cs="Roboto Mono" w:eastAsia="Roboto Mono" w:hAnsi="Roboto Mono"/>
+          <w:color w:val="188038"/>
+          <w:rtl w:val="0"/>
+        </w:rPr>
+        <w:t xml:space="preserve">express@^4.19.2</w:t>
+      </w:r>
+      <w:r>
+        <w:rPr>
+          <w:rtl w:val="0"/>
+        </w:rPr>
+        <w:t xml:space="preserve">). This immediately resolved the startup crash.</w:t>
+      </w:r>
+    </w:p>
+    <w:p>
+      <w:pPr>
+        <w:numPr>
+          <w:ilvl w:val="0"/>
+          <w:numId w:val="9"/>
+        </w:numPr>
+        <w:spacing w:after="0" w:afterAutospacing="0" w:before="0" w:beforeAutospacing="0" w:lineRule="auto"/>
+        <w:ind w:left="720" w:hanging="360"/>
+      </w:pPr>
+      <w:r>
+        <w:rPr>
+          <w:b w:val="1"/>
+          <w:rtl w:val="0"/>
+        </w:rPr>
+        <w:t xml:space="preserve">Data Integrity &amp; Sync Logic (SOLVED)</w:t>
+      </w:r>
+    </w:p>
+    <w:p>
+      <w:pPr>
+        <w:numPr>
+          <w:ilvl w:val="1"/>
+          <w:numId w:val="9"/>
+        </w:numPr>
+        <w:spacing w:after="0" w:afterAutospacing="0" w:before="0" w:beforeAutospacing="0" w:lineRule="auto"/>
+        <w:ind w:left="1440" w:hanging="360"/>
+      </w:pPr>
+      <w:r>
+        <w:rPr>
+          <w:b w:val="1"/>
+          <w:rtl w:val="0"/>
+        </w:rPr>
+        <w:t xml:space="preserve">Problem</w:t>
+      </w:r>
+      <w:r>
+        <w:rPr>
+          <w:rtl w:val="0"/>
+        </w:rPr>
+        <w:t xml:space="preserve">: The "Full Initial Data Sync" was only populating the database with a small fraction of the historical data, starting from June 28, 2025, instead of the expected 365 days prior.</w:t>
+      </w:r>
+    </w:p>
+    <w:p>
+      <w:pPr>
+        <w:numPr>
+          <w:ilvl w:val="1"/>
+          <w:numId w:val="9"/>
+        </w:numPr>
+        <w:spacing w:after="0" w:afterAutospacing="0" w:before="0" w:beforeAutospacing="0" w:lineRule="auto"/>
+        <w:ind w:left="1440" w:hanging="360"/>
+      </w:pPr>
+      <w:r>
+        <w:rPr>
+          <w:b w:val="1"/>
+          <w:rtl w:val="0"/>
+        </w:rPr>
+        <w:t xml:space="preserve">Root Cause</w:t>
+      </w:r>
+      <w:r>
+        <w:rPr>
+          <w:rtl w:val="0"/>
+        </w:rPr>
+        <w:t xml:space="preserve">: The </w:t>
+      </w:r>
+      <w:r>
+        <w:rPr>
+          <w:rFonts w:ascii="Roboto Mono" w:cs="Roboto Mono" w:eastAsia="Roboto Mono" w:hAnsi="Roboto Mono"/>
+          <w:color w:val="188038"/>
+          <w:rtl w:val="0"/>
+        </w:rPr>
+        <w:t xml:space="preserve">initial-sync.js</w:t>
+      </w:r>
+      <w:r>
+        <w:rPr>
+          <w:rtl w:val="0"/>
+        </w:rPr>
+        <w:t xml:space="preserve"> script did not account for API pagination. It was making one request and processing only the first "page" of data returned by the Cloudbeds API.</w:t>
+      </w:r>
+    </w:p>
+    <w:p>
+      <w:pPr>
+        <w:numPr>
+          <w:ilvl w:val="1"/>
+          <w:numId w:val="9"/>
+        </w:numPr>
+        <w:spacing w:after="0" w:afterAutospacing="0" w:before="0" w:beforeAutospacing="0" w:lineRule="auto"/>
+        <w:ind w:left="1440" w:hanging="360"/>
+      </w:pPr>
+      <w:r>
+        <w:rPr>
+          <w:b w:val="1"/>
+          <w:rtl w:val="0"/>
+        </w:rPr>
+        <w:t xml:space="preserve">Solution</w:t>
+      </w:r>
+      <w:r>
+        <w:rPr>
+          <w:rtl w:val="0"/>
+        </w:rPr>
+        <w:t xml:space="preserve">: The </w:t>
+      </w:r>
+      <w:r>
+        <w:rPr>
+          <w:rFonts w:ascii="Roboto Mono" w:cs="Roboto Mono" w:eastAsia="Roboto Mono" w:hAnsi="Roboto Mono"/>
+          <w:color w:val="188038"/>
+          <w:rtl w:val="0"/>
+        </w:rPr>
+        <w:t xml:space="preserve">initial-sync.js</w:t>
+      </w:r>
+      <w:r>
+        <w:rPr>
+          <w:rtl w:val="0"/>
+        </w:rPr>
+        <w:t xml:space="preserve"> script was refactored to make API calls in a </w:t>
+      </w:r>
+      <w:r>
+        <w:rPr>
+          <w:rFonts w:ascii="Roboto Mono" w:cs="Roboto Mono" w:eastAsia="Roboto Mono" w:hAnsi="Roboto Mono"/>
+          <w:color w:val="188038"/>
+          <w:rtl w:val="0"/>
+        </w:rPr>
+        <w:t xml:space="preserve">do...while</w:t>
+      </w:r>
+      <w:r>
+        <w:rPr>
+          <w:rtl w:val="0"/>
+        </w:rPr>
+        <w:t xml:space="preserve"> loop. It now repeatedly fetches pages of data until the API confirms there are no more results, ensuring the full two-year data range is retrieved and stored.</w:t>
+      </w:r>
+    </w:p>
+    <w:p>
+      <w:pPr>
+        <w:numPr>
+          <w:ilvl w:val="0"/>
+          <w:numId w:val="9"/>
+        </w:numPr>
+        <w:spacing w:after="0" w:afterAutospacing="0" w:before="0" w:beforeAutospacing="0" w:lineRule="auto"/>
+        <w:ind w:left="720" w:hanging="360"/>
+      </w:pPr>
+      <w:r>
+        <w:rPr>
+          <w:b w:val="1"/>
+          <w:rtl w:val="0"/>
+        </w:rPr>
+        <w:t xml:space="preserve">Historical Capacity Discrepancy (CLARIFIED)</w:t>
+      </w:r>
+    </w:p>
+    <w:p>
+      <w:pPr>
+        <w:numPr>
+          <w:ilvl w:val="1"/>
+          <w:numId w:val="9"/>
+        </w:numPr>
+        <w:spacing w:after="0" w:afterAutospacing="0" w:before="0" w:beforeAutospacing="0" w:lineRule="auto"/>
+        <w:ind w:left="1440" w:hanging="360"/>
+      </w:pPr>
+      <w:r>
+        <w:rPr>
+          <w:b w:val="1"/>
+          <w:rtl w:val="0"/>
+        </w:rPr>
+        <w:t xml:space="preserve">Observation</w:t>
+      </w:r>
+      <w:r>
+        <w:rPr>
+          <w:rtl w:val="0"/>
+        </w:rPr>
+        <w:t xml:space="preserve">: The dashboard showed 100% occupancy for some dates in June because the </w:t>
+      </w:r>
+      <w:r>
+        <w:rPr>
+          <w:rFonts w:ascii="Roboto Mono" w:cs="Roboto Mono" w:eastAsia="Roboto Mono" w:hAnsi="Roboto Mono"/>
+          <w:color w:val="188038"/>
+          <w:rtl w:val="0"/>
+        </w:rPr>
+        <w:t xml:space="preserve">capacity_count</w:t>
+      </w:r>
+      <w:r>
+        <w:rPr>
+          <w:rtl w:val="0"/>
+        </w:rPr>
+        <w:t xml:space="preserve"> was 2, while the current capacity is 13.</w:t>
+      </w:r>
+    </w:p>
+    <w:p>
+      <w:pPr>
+        <w:numPr>
+          <w:ilvl w:val="1"/>
+          <w:numId w:val="9"/>
+        </w:numPr>
+        <w:spacing w:after="0" w:afterAutospacing="0" w:before="0" w:beforeAutospacing="0" w:lineRule="auto"/>
+        <w:ind w:left="1440" w:hanging="360"/>
+      </w:pPr>
+      <w:r>
+        <w:rPr>
+          <w:b w:val="1"/>
+          <w:rtl w:val="0"/>
+        </w:rPr>
+        <w:t xml:space="preserve">Conclusion</w:t>
+      </w:r>
+      <w:r>
+        <w:rPr>
+          <w:rtl w:val="0"/>
+        </w:rPr>
+        <w:t xml:space="preserve">: It was confirmed that the property's capacity was indeed 2 during that historical period. The Cloudbeds API and the sync script were functioning correctly by providing accurate point-in-time historical data. This was deemed correct behavior, not a bug.</w:t>
+      </w:r>
+    </w:p>
+    <w:p>
+      <w:pPr>
+        <w:numPr>
+          <w:ilvl w:val="0"/>
+          <w:numId w:val="9"/>
+        </w:numPr>
+        <w:spacing w:after="0" w:afterAutospacing="0" w:before="0" w:beforeAutospacing="0" w:lineRule="auto"/>
+        <w:ind w:left="720" w:hanging="360"/>
+      </w:pPr>
+      <w:r>
+        <w:rPr>
+          <w:b w:val="1"/>
+          <w:rtl w:val="0"/>
+        </w:rPr>
+        <w:t xml:space="preserve">Dashboard Hotel Name (IN PROGRESS)</w:t>
+      </w:r>
+    </w:p>
+    <w:p>
+      <w:pPr>
+        <w:numPr>
+          <w:ilvl w:val="1"/>
+          <w:numId w:val="9"/>
+        </w:numPr>
+        <w:spacing w:after="0" w:afterAutospacing="0" w:before="0" w:beforeAutospacing="0" w:lineRule="auto"/>
+        <w:ind w:left="1440" w:hanging="360"/>
+      </w:pPr>
+      <w:r>
+        <w:rPr>
+          <w:b w:val="1"/>
+          <w:rtl w:val="0"/>
+        </w:rPr>
+        <w:t xml:space="preserve">Problem</w:t>
+      </w:r>
+      <w:r>
+        <w:rPr>
+          <w:rtl w:val="0"/>
+        </w:rPr>
+        <w:t xml:space="preserve">: A </w:t>
+      </w:r>
+      <w:r>
+        <w:rPr>
+          <w:rFonts w:ascii="Roboto Mono" w:cs="Roboto Mono" w:eastAsia="Roboto Mono" w:hAnsi="Roboto Mono"/>
+          <w:color w:val="188038"/>
+          <w:rtl w:val="0"/>
+        </w:rPr>
+        <w:t xml:space="preserve">SyntaxError: Unexpected token '&lt;'</w:t>
+      </w:r>
+      <w:r>
+        <w:rPr>
+          <w:rtl w:val="0"/>
+        </w:rPr>
+        <w:t xml:space="preserve"> error occurs in the browser when the dashboard attempts to display the hotel's name.</w:t>
+      </w:r>
+    </w:p>
+    <w:p>
+      <w:pPr>
+        <w:numPr>
+          <w:ilvl w:val="1"/>
+          <w:numId w:val="9"/>
+        </w:numPr>
+        <w:spacing w:after="0" w:afterAutospacing="0" w:before="0" w:beforeAutospacing="0" w:lineRule="auto"/>
+        <w:ind w:left="1440" w:hanging="360"/>
+      </w:pPr>
+      <w:r>
+        <w:rPr>
+          <w:b w:val="1"/>
+          <w:rtl w:val="0"/>
+        </w:rPr>
+        <w:t xml:space="preserve">Root Cause</w:t>
+      </w:r>
+      <w:r>
+        <w:rPr>
+          <w:rtl w:val="0"/>
+        </w:rPr>
+        <w:t xml:space="preserve">: The frontend (</w:t>
+      </w:r>
+      <w:r>
+        <w:rPr>
+          <w:rFonts w:ascii="Roboto Mono" w:cs="Roboto Mono" w:eastAsia="Roboto Mono" w:hAnsi="Roboto Mono"/>
+          <w:color w:val="188038"/>
+          <w:rtl w:val="0"/>
+        </w:rPr>
+        <w:t xml:space="preserve">dashboard.js</w:t>
+      </w:r>
+      <w:r>
+        <w:rPr>
+          <w:rtl w:val="0"/>
+        </w:rPr>
+        <w:t xml:space="preserve">) was making a </w:t>
+      </w:r>
+      <w:r>
+        <w:rPr>
+          <w:rFonts w:ascii="Roboto Mono" w:cs="Roboto Mono" w:eastAsia="Roboto Mono" w:hAnsi="Roboto Mono"/>
+          <w:color w:val="188038"/>
+          <w:rtl w:val="0"/>
+        </w:rPr>
+        <w:t xml:space="preserve">fetch</w:t>
+      </w:r>
+      <w:r>
+        <w:rPr>
+          <w:rtl w:val="0"/>
+        </w:rPr>
+        <w:t xml:space="preserve"> request to an API endpoint (</w:t>
+      </w:r>
+      <w:r>
+        <w:rPr>
+          <w:rFonts w:ascii="Roboto Mono" w:cs="Roboto Mono" w:eastAsia="Roboto Mono" w:hAnsi="Roboto Mono"/>
+          <w:color w:val="188038"/>
+          <w:rtl w:val="0"/>
+        </w:rPr>
+        <w:t xml:space="preserve">/api/get-hotel-name</w:t>
+      </w:r>
+      <w:r>
+        <w:rPr>
+          <w:rtl w:val="0"/>
+        </w:rPr>
+        <w:t xml:space="preserve">) that did not exist on the backend (</w:t>
+      </w:r>
+      <w:r>
+        <w:rPr>
+          <w:rFonts w:ascii="Roboto Mono" w:cs="Roboto Mono" w:eastAsia="Roboto Mono" w:hAnsi="Roboto Mono"/>
+          <w:color w:val="188038"/>
+          <w:rtl w:val="0"/>
+        </w:rPr>
+        <w:t xml:space="preserve">server.js</w:t>
+      </w:r>
+      <w:r>
+        <w:rPr>
+          <w:rtl w:val="0"/>
+        </w:rPr>
+        <w:t xml:space="preserve">).</w:t>
+      </w:r>
+    </w:p>
+    <w:p>
+      <w:pPr>
+        <w:numPr>
+          <w:ilvl w:val="1"/>
+          <w:numId w:val="9"/>
+        </w:numPr>
+        <w:spacing w:after="0" w:afterAutospacing="0" w:before="0" w:beforeAutospacing="0" w:lineRule="auto"/>
+        <w:ind w:left="1440" w:hanging="360"/>
+      </w:pPr>
+      <w:r>
+        <w:rPr>
+          <w:b w:val="1"/>
+          <w:rtl w:val="0"/>
+        </w:rPr>
+        <w:t xml:space="preserve">Attempted Solution</w:t>
+      </w:r>
+      <w:r>
+        <w:rPr>
+          <w:rtl w:val="0"/>
+        </w:rPr>
+        <w:t xml:space="preserve">: The missing </w:t>
+      </w:r>
+      <w:r>
+        <w:rPr>
+          <w:rFonts w:ascii="Roboto Mono" w:cs="Roboto Mono" w:eastAsia="Roboto Mono" w:hAnsi="Roboto Mono"/>
+          <w:color w:val="188038"/>
+          <w:rtl w:val="0"/>
+        </w:rPr>
+        <w:t xml:space="preserve">/api/get-hotel-name</w:t>
+      </w:r>
+      <w:r>
+        <w:rPr>
+          <w:rtl w:val="0"/>
+        </w:rPr>
+        <w:t xml:space="preserve"> endpoint was created and added to </w:t>
+      </w:r>
+      <w:r>
+        <w:rPr>
+          <w:rFonts w:ascii="Roboto Mono" w:cs="Roboto Mono" w:eastAsia="Roboto Mono" w:hAnsi="Roboto Mono"/>
+          <w:color w:val="188038"/>
+          <w:rtl w:val="0"/>
+        </w:rPr>
+        <w:t xml:space="preserve">server.js</w:t>
+      </w:r>
+      <w:r>
+        <w:rPr>
+          <w:rtl w:val="0"/>
+        </w:rPr>
+        <w:t xml:space="preserve"> to fetch the name from the database. The frontend was also corrected to call the proper URL.</w:t>
+      </w:r>
+    </w:p>
+    <w:p>
+      <w:pPr>
+        <w:numPr>
+          <w:ilvl w:val="1"/>
+          <w:numId w:val="9"/>
+        </w:numPr>
+        <w:spacing w:after="240" w:before="0" w:beforeAutospacing="0" w:lineRule="auto"/>
+        <w:ind w:left="1440" w:hanging="360"/>
+      </w:pPr>
+      <w:r>
+        <w:rPr>
+          <w:b w:val="1"/>
+          <w:rtl w:val="0"/>
+        </w:rPr>
+        <w:t xml:space="preserve">Current Status</w:t>
+      </w:r>
+      <w:r>
+        <w:rPr>
+          <w:rtl w:val="0"/>
+        </w:rPr>
+        <w:t xml:space="preserve">: The error persists after initial fixes. Further debugging on this specific feature has been paused.</w:t>
+      </w:r>
+    </w:p>
+    <w:p>
+      <w:pPr>
+        <w:rPr/>
+      </w:pPr>
+      <w:r>
+        <w:rPr/>
+        <w:drawing>
+          <wp:inline distB="114300" distT="114300" distL="114300" distR="114300">
+            <wp:extent cx="304800" cy="304800"/>
+            <wp:effectExtent b="0" l="0" r="0" t="0"/>
+            <wp:docPr descr="zdjęcie profilowe" id="1" name="image1.png"/>
+            <a:graphic>
+              <a:graphicData uri="http://schemas.openxmlformats.org/drawingml/2006/picture">
+                <pic:pic>
+                  <pic:nvPicPr>
+                    <pic:cNvPr descr="zdjęcie profilowe" id="0" name="image1.png"/>
+                    <pic:cNvPicPr preferRelativeResize="0"/>
+                  </pic:nvPicPr>
+                  <pic:blipFill>
+                    <a:blip r:embed="rId6"/>
+                    <a:srcRect b="0" l="0" r="0" t="0"/>
+                    <a:stretch>
+                      <a:fillRect/>
+                    </a:stretch>
+                  </pic:blipFill>
+                  <pic:spPr>
+                    <a:xfrm>
+                      <a:off x="0" y="0"/>
+                      <a:ext cx="304800" cy="304800"/>
+                    </a:xfrm>
+                    <a:prstGeom prst="rect"/>
+                    <a:ln/>
+                  </pic:spPr>
+                </pic:pic>
+              </a:graphicData>
+            </a:graphic>
+          </wp:inline>
+        </w:drawing>
+      </w:r>
+      <w:r>
+        <w:rPr>
+          <w:rtl w:val="0"/>
+        </w:rPr>
       </w:r>
     </w:p>
     <w:p>
@@ -6122,6 +7574,556 @@
     </w:lvl>
   </w:abstractNum>
   <w:abstractNum w:abstractNumId="5">
+    <w:lvl w:ilvl="0">
+      <w:start w:val="1"/>
+      <w:numFmt w:val="bullet"/>
+      <w:lvlText w:val="●"/>
+      <w:lvlJc w:val="left"/>
+      <w:pPr>
+        <w:ind w:left="720" w:hanging="360"/>
+      </w:pPr>
+      <w:rPr>
+        <w:u w:val="none"/>
+      </w:rPr>
+    </w:lvl>
+    <w:lvl w:ilvl="1">
+      <w:start w:val="1"/>
+      <w:numFmt w:val="bullet"/>
+      <w:lvlText w:val="○"/>
+      <w:lvlJc w:val="left"/>
+      <w:pPr>
+        <w:ind w:left="1440" w:hanging="360"/>
+      </w:pPr>
+      <w:rPr>
+        <w:u w:val="none"/>
+      </w:rPr>
+    </w:lvl>
+    <w:lvl w:ilvl="2">
+      <w:start w:val="1"/>
+      <w:numFmt w:val="bullet"/>
+      <w:lvlText w:val="■"/>
+      <w:lvlJc w:val="left"/>
+      <w:pPr>
+        <w:ind w:left="2160" w:hanging="360"/>
+      </w:pPr>
+      <w:rPr>
+        <w:u w:val="none"/>
+      </w:rPr>
+    </w:lvl>
+    <w:lvl w:ilvl="3">
+      <w:start w:val="1"/>
+      <w:numFmt w:val="bullet"/>
+      <w:lvlText w:val="●"/>
+      <w:lvlJc w:val="left"/>
+      <w:pPr>
+        <w:ind w:left="2880" w:hanging="360"/>
+      </w:pPr>
+      <w:rPr>
+        <w:u w:val="none"/>
+      </w:rPr>
+    </w:lvl>
+    <w:lvl w:ilvl="4">
+      <w:start w:val="1"/>
+      <w:numFmt w:val="bullet"/>
+      <w:lvlText w:val="○"/>
+      <w:lvlJc w:val="left"/>
+      <w:pPr>
+        <w:ind w:left="3600" w:hanging="360"/>
+      </w:pPr>
+      <w:rPr>
+        <w:u w:val="none"/>
+      </w:rPr>
+    </w:lvl>
+    <w:lvl w:ilvl="5">
+      <w:start w:val="1"/>
+      <w:numFmt w:val="bullet"/>
+      <w:lvlText w:val="■"/>
+      <w:lvlJc w:val="left"/>
+      <w:pPr>
+        <w:ind w:left="4320" w:hanging="360"/>
+      </w:pPr>
+      <w:rPr>
+        <w:u w:val="none"/>
+      </w:rPr>
+    </w:lvl>
+    <w:lvl w:ilvl="6">
+      <w:start w:val="1"/>
+      <w:numFmt w:val="bullet"/>
+      <w:lvlText w:val="●"/>
+      <w:lvlJc w:val="left"/>
+      <w:pPr>
+        <w:ind w:left="5040" w:hanging="360"/>
+      </w:pPr>
+      <w:rPr>
+        <w:u w:val="none"/>
+      </w:rPr>
+    </w:lvl>
+    <w:lvl w:ilvl="7">
+      <w:start w:val="1"/>
+      <w:numFmt w:val="bullet"/>
+      <w:lvlText w:val="○"/>
+      <w:lvlJc w:val="left"/>
+      <w:pPr>
+        <w:ind w:left="5760" w:hanging="360"/>
+      </w:pPr>
+      <w:rPr>
+        <w:u w:val="none"/>
+      </w:rPr>
+    </w:lvl>
+    <w:lvl w:ilvl="8">
+      <w:start w:val="1"/>
+      <w:numFmt w:val="bullet"/>
+      <w:lvlText w:val="■"/>
+      <w:lvlJc w:val="left"/>
+      <w:pPr>
+        <w:ind w:left="6480" w:hanging="360"/>
+      </w:pPr>
+      <w:rPr>
+        <w:u w:val="none"/>
+      </w:rPr>
+    </w:lvl>
+  </w:abstractNum>
+  <w:abstractNum w:abstractNumId="6">
+    <w:lvl w:ilvl="0">
+      <w:start w:val="1"/>
+      <w:numFmt w:val="bullet"/>
+      <w:lvlText w:val="●"/>
+      <w:lvlJc w:val="left"/>
+      <w:pPr>
+        <w:ind w:left="720" w:hanging="360"/>
+      </w:pPr>
+      <w:rPr>
+        <w:u w:val="none"/>
+      </w:rPr>
+    </w:lvl>
+    <w:lvl w:ilvl="1">
+      <w:start w:val="1"/>
+      <w:numFmt w:val="bullet"/>
+      <w:lvlText w:val="○"/>
+      <w:lvlJc w:val="left"/>
+      <w:pPr>
+        <w:ind w:left="1440" w:hanging="360"/>
+      </w:pPr>
+      <w:rPr>
+        <w:u w:val="none"/>
+      </w:rPr>
+    </w:lvl>
+    <w:lvl w:ilvl="2">
+      <w:start w:val="1"/>
+      <w:numFmt w:val="bullet"/>
+      <w:lvlText w:val="■"/>
+      <w:lvlJc w:val="left"/>
+      <w:pPr>
+        <w:ind w:left="2160" w:hanging="360"/>
+      </w:pPr>
+      <w:rPr>
+        <w:u w:val="none"/>
+      </w:rPr>
+    </w:lvl>
+    <w:lvl w:ilvl="3">
+      <w:start w:val="1"/>
+      <w:numFmt w:val="bullet"/>
+      <w:lvlText w:val="●"/>
+      <w:lvlJc w:val="left"/>
+      <w:pPr>
+        <w:ind w:left="2880" w:hanging="360"/>
+      </w:pPr>
+      <w:rPr>
+        <w:u w:val="none"/>
+      </w:rPr>
+    </w:lvl>
+    <w:lvl w:ilvl="4">
+      <w:start w:val="1"/>
+      <w:numFmt w:val="bullet"/>
+      <w:lvlText w:val="○"/>
+      <w:lvlJc w:val="left"/>
+      <w:pPr>
+        <w:ind w:left="3600" w:hanging="360"/>
+      </w:pPr>
+      <w:rPr>
+        <w:u w:val="none"/>
+      </w:rPr>
+    </w:lvl>
+    <w:lvl w:ilvl="5">
+      <w:start w:val="1"/>
+      <w:numFmt w:val="bullet"/>
+      <w:lvlText w:val="■"/>
+      <w:lvlJc w:val="left"/>
+      <w:pPr>
+        <w:ind w:left="4320" w:hanging="360"/>
+      </w:pPr>
+      <w:rPr>
+        <w:u w:val="none"/>
+      </w:rPr>
+    </w:lvl>
+    <w:lvl w:ilvl="6">
+      <w:start w:val="1"/>
+      <w:numFmt w:val="bullet"/>
+      <w:lvlText w:val="●"/>
+      <w:lvlJc w:val="left"/>
+      <w:pPr>
+        <w:ind w:left="5040" w:hanging="360"/>
+      </w:pPr>
+      <w:rPr>
+        <w:u w:val="none"/>
+      </w:rPr>
+    </w:lvl>
+    <w:lvl w:ilvl="7">
+      <w:start w:val="1"/>
+      <w:numFmt w:val="bullet"/>
+      <w:lvlText w:val="○"/>
+      <w:lvlJc w:val="left"/>
+      <w:pPr>
+        <w:ind w:left="5760" w:hanging="360"/>
+      </w:pPr>
+      <w:rPr>
+        <w:u w:val="none"/>
+      </w:rPr>
+    </w:lvl>
+    <w:lvl w:ilvl="8">
+      <w:start w:val="1"/>
+      <w:numFmt w:val="bullet"/>
+      <w:lvlText w:val="■"/>
+      <w:lvlJc w:val="left"/>
+      <w:pPr>
+        <w:ind w:left="6480" w:hanging="360"/>
+      </w:pPr>
+      <w:rPr>
+        <w:u w:val="none"/>
+      </w:rPr>
+    </w:lvl>
+  </w:abstractNum>
+  <w:abstractNum w:abstractNumId="7">
+    <w:lvl w:ilvl="0">
+      <w:start w:val="1"/>
+      <w:numFmt w:val="bullet"/>
+      <w:lvlText w:val="●"/>
+      <w:lvlJc w:val="left"/>
+      <w:pPr>
+        <w:ind w:left="720" w:hanging="360"/>
+      </w:pPr>
+      <w:rPr>
+        <w:u w:val="none"/>
+      </w:rPr>
+    </w:lvl>
+    <w:lvl w:ilvl="1">
+      <w:start w:val="1"/>
+      <w:numFmt w:val="bullet"/>
+      <w:lvlText w:val="○"/>
+      <w:lvlJc w:val="left"/>
+      <w:pPr>
+        <w:ind w:left="1440" w:hanging="360"/>
+      </w:pPr>
+      <w:rPr>
+        <w:u w:val="none"/>
+      </w:rPr>
+    </w:lvl>
+    <w:lvl w:ilvl="2">
+      <w:start w:val="1"/>
+      <w:numFmt w:val="bullet"/>
+      <w:lvlText w:val="■"/>
+      <w:lvlJc w:val="left"/>
+      <w:pPr>
+        <w:ind w:left="2160" w:hanging="360"/>
+      </w:pPr>
+      <w:rPr>
+        <w:u w:val="none"/>
+      </w:rPr>
+    </w:lvl>
+    <w:lvl w:ilvl="3">
+      <w:start w:val="1"/>
+      <w:numFmt w:val="bullet"/>
+      <w:lvlText w:val="●"/>
+      <w:lvlJc w:val="left"/>
+      <w:pPr>
+        <w:ind w:left="2880" w:hanging="360"/>
+      </w:pPr>
+      <w:rPr>
+        <w:u w:val="none"/>
+      </w:rPr>
+    </w:lvl>
+    <w:lvl w:ilvl="4">
+      <w:start w:val="1"/>
+      <w:numFmt w:val="bullet"/>
+      <w:lvlText w:val="○"/>
+      <w:lvlJc w:val="left"/>
+      <w:pPr>
+        <w:ind w:left="3600" w:hanging="360"/>
+      </w:pPr>
+      <w:rPr>
+        <w:u w:val="none"/>
+      </w:rPr>
+    </w:lvl>
+    <w:lvl w:ilvl="5">
+      <w:start w:val="1"/>
+      <w:numFmt w:val="bullet"/>
+      <w:lvlText w:val="■"/>
+      <w:lvlJc w:val="left"/>
+      <w:pPr>
+        <w:ind w:left="4320" w:hanging="360"/>
+      </w:pPr>
+      <w:rPr>
+        <w:u w:val="none"/>
+      </w:rPr>
+    </w:lvl>
+    <w:lvl w:ilvl="6">
+      <w:start w:val="1"/>
+      <w:numFmt w:val="bullet"/>
+      <w:lvlText w:val="●"/>
+      <w:lvlJc w:val="left"/>
+      <w:pPr>
+        <w:ind w:left="5040" w:hanging="360"/>
+      </w:pPr>
+      <w:rPr>
+        <w:u w:val="none"/>
+      </w:rPr>
+    </w:lvl>
+    <w:lvl w:ilvl="7">
+      <w:start w:val="1"/>
+      <w:numFmt w:val="bullet"/>
+      <w:lvlText w:val="○"/>
+      <w:lvlJc w:val="left"/>
+      <w:pPr>
+        <w:ind w:left="5760" w:hanging="360"/>
+      </w:pPr>
+      <w:rPr>
+        <w:u w:val="none"/>
+      </w:rPr>
+    </w:lvl>
+    <w:lvl w:ilvl="8">
+      <w:start w:val="1"/>
+      <w:numFmt w:val="bullet"/>
+      <w:lvlText w:val="■"/>
+      <w:lvlJc w:val="left"/>
+      <w:pPr>
+        <w:ind w:left="6480" w:hanging="360"/>
+      </w:pPr>
+      <w:rPr>
+        <w:u w:val="none"/>
+      </w:rPr>
+    </w:lvl>
+  </w:abstractNum>
+  <w:abstractNum w:abstractNumId="8">
+    <w:lvl w:ilvl="0">
+      <w:start w:val="1"/>
+      <w:numFmt w:val="bullet"/>
+      <w:lvlText w:val="●"/>
+      <w:lvlJc w:val="left"/>
+      <w:pPr>
+        <w:ind w:left="720" w:hanging="360"/>
+      </w:pPr>
+      <w:rPr>
+        <w:u w:val="none"/>
+      </w:rPr>
+    </w:lvl>
+    <w:lvl w:ilvl="1">
+      <w:start w:val="1"/>
+      <w:numFmt w:val="bullet"/>
+      <w:lvlText w:val="○"/>
+      <w:lvlJc w:val="left"/>
+      <w:pPr>
+        <w:ind w:left="1440" w:hanging="360"/>
+      </w:pPr>
+      <w:rPr>
+        <w:u w:val="none"/>
+      </w:rPr>
+    </w:lvl>
+    <w:lvl w:ilvl="2">
+      <w:start w:val="1"/>
+      <w:numFmt w:val="bullet"/>
+      <w:lvlText w:val="■"/>
+      <w:lvlJc w:val="left"/>
+      <w:pPr>
+        <w:ind w:left="2160" w:hanging="360"/>
+      </w:pPr>
+      <w:rPr>
+        <w:u w:val="none"/>
+      </w:rPr>
+    </w:lvl>
+    <w:lvl w:ilvl="3">
+      <w:start w:val="1"/>
+      <w:numFmt w:val="bullet"/>
+      <w:lvlText w:val="●"/>
+      <w:lvlJc w:val="left"/>
+      <w:pPr>
+        <w:ind w:left="2880" w:hanging="360"/>
+      </w:pPr>
+      <w:rPr>
+        <w:u w:val="none"/>
+      </w:rPr>
+    </w:lvl>
+    <w:lvl w:ilvl="4">
+      <w:start w:val="1"/>
+      <w:numFmt w:val="bullet"/>
+      <w:lvlText w:val="○"/>
+      <w:lvlJc w:val="left"/>
+      <w:pPr>
+        <w:ind w:left="3600" w:hanging="360"/>
+      </w:pPr>
+      <w:rPr>
+        <w:u w:val="none"/>
+      </w:rPr>
+    </w:lvl>
+    <w:lvl w:ilvl="5">
+      <w:start w:val="1"/>
+      <w:numFmt w:val="bullet"/>
+      <w:lvlText w:val="■"/>
+      <w:lvlJc w:val="left"/>
+      <w:pPr>
+        <w:ind w:left="4320" w:hanging="360"/>
+      </w:pPr>
+      <w:rPr>
+        <w:u w:val="none"/>
+      </w:rPr>
+    </w:lvl>
+    <w:lvl w:ilvl="6">
+      <w:start w:val="1"/>
+      <w:numFmt w:val="bullet"/>
+      <w:lvlText w:val="●"/>
+      <w:lvlJc w:val="left"/>
+      <w:pPr>
+        <w:ind w:left="5040" w:hanging="360"/>
+      </w:pPr>
+      <w:rPr>
+        <w:u w:val="none"/>
+      </w:rPr>
+    </w:lvl>
+    <w:lvl w:ilvl="7">
+      <w:start w:val="1"/>
+      <w:numFmt w:val="bullet"/>
+      <w:lvlText w:val="○"/>
+      <w:lvlJc w:val="left"/>
+      <w:pPr>
+        <w:ind w:left="5760" w:hanging="360"/>
+      </w:pPr>
+      <w:rPr>
+        <w:u w:val="none"/>
+      </w:rPr>
+    </w:lvl>
+    <w:lvl w:ilvl="8">
+      <w:start w:val="1"/>
+      <w:numFmt w:val="bullet"/>
+      <w:lvlText w:val="■"/>
+      <w:lvlJc w:val="left"/>
+      <w:pPr>
+        <w:ind w:left="6480" w:hanging="360"/>
+      </w:pPr>
+      <w:rPr>
+        <w:u w:val="none"/>
+      </w:rPr>
+    </w:lvl>
+  </w:abstractNum>
+  <w:abstractNum w:abstractNumId="9">
+    <w:lvl w:ilvl="0">
+      <w:start w:val="1"/>
+      <w:numFmt w:val="bullet"/>
+      <w:lvlText w:val="●"/>
+      <w:lvlJc w:val="left"/>
+      <w:pPr>
+        <w:ind w:left="720" w:hanging="360"/>
+      </w:pPr>
+      <w:rPr>
+        <w:u w:val="none"/>
+      </w:rPr>
+    </w:lvl>
+    <w:lvl w:ilvl="1">
+      <w:start w:val="1"/>
+      <w:numFmt w:val="bullet"/>
+      <w:lvlText w:val="○"/>
+      <w:lvlJc w:val="left"/>
+      <w:pPr>
+        <w:ind w:left="1440" w:hanging="360"/>
+      </w:pPr>
+      <w:rPr>
+        <w:u w:val="none"/>
+      </w:rPr>
+    </w:lvl>
+    <w:lvl w:ilvl="2">
+      <w:start w:val="1"/>
+      <w:numFmt w:val="bullet"/>
+      <w:lvlText w:val="■"/>
+      <w:lvlJc w:val="left"/>
+      <w:pPr>
+        <w:ind w:left="2160" w:hanging="360"/>
+      </w:pPr>
+      <w:rPr>
+        <w:u w:val="none"/>
+      </w:rPr>
+    </w:lvl>
+    <w:lvl w:ilvl="3">
+      <w:start w:val="1"/>
+      <w:numFmt w:val="bullet"/>
+      <w:lvlText w:val="●"/>
+      <w:lvlJc w:val="left"/>
+      <w:pPr>
+        <w:ind w:left="2880" w:hanging="360"/>
+      </w:pPr>
+      <w:rPr>
+        <w:u w:val="none"/>
+      </w:rPr>
+    </w:lvl>
+    <w:lvl w:ilvl="4">
+      <w:start w:val="1"/>
+      <w:numFmt w:val="bullet"/>
+      <w:lvlText w:val="○"/>
+      <w:lvlJc w:val="left"/>
+      <w:pPr>
+        <w:ind w:left="3600" w:hanging="360"/>
+      </w:pPr>
+      <w:rPr>
+        <w:u w:val="none"/>
+      </w:rPr>
+    </w:lvl>
+    <w:lvl w:ilvl="5">
+      <w:start w:val="1"/>
+      <w:numFmt w:val="bullet"/>
+      <w:lvlText w:val="■"/>
+      <w:lvlJc w:val="left"/>
+      <w:pPr>
+        <w:ind w:left="4320" w:hanging="360"/>
+      </w:pPr>
+      <w:rPr>
+        <w:u w:val="none"/>
+      </w:rPr>
+    </w:lvl>
+    <w:lvl w:ilvl="6">
+      <w:start w:val="1"/>
+      <w:numFmt w:val="bullet"/>
+      <w:lvlText w:val="●"/>
+      <w:lvlJc w:val="left"/>
+      <w:pPr>
+        <w:ind w:left="5040" w:hanging="360"/>
+      </w:pPr>
+      <w:rPr>
+        <w:u w:val="none"/>
+      </w:rPr>
+    </w:lvl>
+    <w:lvl w:ilvl="7">
+      <w:start w:val="1"/>
+      <w:numFmt w:val="bullet"/>
+      <w:lvlText w:val="○"/>
+      <w:lvlJc w:val="left"/>
+      <w:pPr>
+        <w:ind w:left="5760" w:hanging="360"/>
+      </w:pPr>
+      <w:rPr>
+        <w:u w:val="none"/>
+      </w:rPr>
+    </w:lvl>
+    <w:lvl w:ilvl="8">
+      <w:start w:val="1"/>
+      <w:numFmt w:val="bullet"/>
+      <w:lvlText w:val="■"/>
+      <w:lvlJc w:val="left"/>
+      <w:pPr>
+        <w:ind w:left="6480" w:hanging="360"/>
+      </w:pPr>
+      <w:rPr>
+        <w:u w:val="none"/>
+      </w:rPr>
+    </w:lvl>
+  </w:abstractNum>
+  <w:abstractNum w:abstractNumId="10">
     <w:lvl w:ilvl="0">
       <w:start w:val="1"/>
       <w:numFmt w:val="bullet"/>
@@ -6245,6 +8247,21 @@
   </w:num>
   <w:num w:numId="5">
     <w:abstractNumId w:val="5"/>
+  </w:num>
+  <w:num w:numId="6">
+    <w:abstractNumId w:val="6"/>
+  </w:num>
+  <w:num w:numId="7">
+    <w:abstractNumId w:val="7"/>
+  </w:num>
+  <w:num w:numId="8">
+    <w:abstractNumId w:val="8"/>
+  </w:num>
+  <w:num w:numId="9">
+    <w:abstractNumId w:val="9"/>
+  </w:num>
+  <w:num w:numId="10">
+    <w:abstractNumId w:val="10"/>
   </w:num>
 </w:numbering>
 </file>

</xml_diff>